<commit_message>
just some lab file changes
</commit_message>
<xml_diff>
--- a/ICT workshop- II/web devlopment/lab manual.docx
+++ b/ICT workshop- II/web devlopment/lab manual.docx
@@ -1,6 +1,6 @@
 
 <file path=word/document.xml><?xml version="1.0" encoding="utf-8"?>
-<w:document xmlns:wpc="http://schemas.microsoft.com/office/word/2010/wordprocessingCanvas" xmlns:cx="http://schemas.microsoft.com/office/drawing/2014/chartex" xmlns:cx1="http://schemas.microsoft.com/office/drawing/2015/9/8/chartex" xmlns:cx2="http://schemas.microsoft.com/office/drawing/2015/10/21/chartex" xmlns:cx3="http://schemas.microsoft.com/office/drawing/2016/5/9/chartex" xmlns:cx4="http://schemas.microsoft.com/office/drawing/2016/5/10/chartex" xmlns:cx5="http://schemas.microsoft.com/office/drawing/2016/5/11/chartex" xmlns:cx6="http://schemas.microsoft.com/office/drawing/2016/5/12/chartex" xmlns:cx7="http://schemas.microsoft.com/office/drawing/2016/5/13/chartex" xmlns:cx8="http://schemas.microsoft.com/office/drawing/2016/5/14/chartex" xmlns:mc="http://schemas.openxmlformats.org/markup-compatibility/2006" xmlns:aink="http://schemas.microsoft.com/office/drawing/2016/ink" xmlns:am3d="http://schemas.microsoft.com/office/drawing/2017/model3d" xmlns:o="urn:schemas-microsoft-com:office:office" xmlns:oel="http://schemas.microsoft.com/office/2019/extlst" xmlns:r="http://schemas.openxmlformats.org/officeDocument/2006/relationships" xmlns:m="http://schemas.openxmlformats.org/officeDocument/2006/math" xmlns:v="urn:schemas-microsoft-com:vml" xmlns:wp14="http://schemas.microsoft.com/office/word/2010/wordprocessingDrawing" xmlns:wp="http://schemas.openxmlformats.org/drawingml/2006/wordprocessingDrawing" xmlns:w10="urn:schemas-microsoft-com:office:word" xmlns:w="http://schemas.openxmlformats.org/wordprocessingml/2006/main" xmlns:w14="http://schemas.microsoft.com/office/word/2010/wordml" xmlns:w15="http://schemas.microsoft.com/office/word/2012/wordml" xmlns:w16cex="http://schemas.microsoft.com/office/word/2018/wordml/cex" xmlns:w16cid="http://schemas.microsoft.com/office/word/2016/wordml/cid" xmlns:w16="http://schemas.microsoft.com/office/word/2018/wordml" xmlns:w16sdtdh="http://schemas.microsoft.com/office/word/2020/wordml/sdtdatahash" xmlns:w16se="http://schemas.microsoft.com/office/word/2015/wordml/symex" xmlns:wpg="http://schemas.microsoft.com/office/word/2010/wordprocessingGroup" xmlns:wpi="http://schemas.microsoft.com/office/word/2010/wordprocessingInk" xmlns:wne="http://schemas.microsoft.com/office/word/2006/wordml" xmlns:wps="http://schemas.microsoft.com/office/word/2010/wordprocessingShape" mc:Ignorable="w14 w15 w16se w16cid w16 w16cex w16sdtdh wp14">
+<w:document xmlns:wpc="http://schemas.microsoft.com/office/word/2010/wordprocessingCanvas" xmlns:cx="http://schemas.microsoft.com/office/drawing/2014/chartex" xmlns:cx1="http://schemas.microsoft.com/office/drawing/2015/9/8/chartex" xmlns:cx2="http://schemas.microsoft.com/office/drawing/2015/10/21/chartex" xmlns:cx3="http://schemas.microsoft.com/office/drawing/2016/5/9/chartex" xmlns:cx4="http://schemas.microsoft.com/office/drawing/2016/5/10/chartex" xmlns:cx5="http://schemas.microsoft.com/office/drawing/2016/5/11/chartex" xmlns:cx6="http://schemas.microsoft.com/office/drawing/2016/5/12/chartex" xmlns:cx7="http://schemas.microsoft.com/office/drawing/2016/5/13/chartex" xmlns:cx8="http://schemas.microsoft.com/office/drawing/2016/5/14/chartex" xmlns:mc="http://schemas.openxmlformats.org/markup-compatibility/2006" xmlns:aink="http://schemas.microsoft.com/office/drawing/2016/ink" xmlns:am3d="http://schemas.microsoft.com/office/drawing/2017/model3d" xmlns:o="urn:schemas-microsoft-com:office:office" xmlns:oel="http://schemas.microsoft.com/office/2019/extlst" xmlns:r="http://schemas.openxmlformats.org/officeDocument/2006/relationships" xmlns:m="http://schemas.openxmlformats.org/officeDocument/2006/math" xmlns:v="urn:schemas-microsoft-com:vml" xmlns:wp14="http://schemas.microsoft.com/office/word/2010/wordprocessingDrawing" xmlns:wp="http://schemas.openxmlformats.org/drawingml/2006/wordprocessingDrawing" xmlns:w10="urn:schemas-microsoft-com:office:word" xmlns:w="http://schemas.openxmlformats.org/wordprocessingml/2006/main" xmlns:w14="http://schemas.microsoft.com/office/word/2010/wordml" xmlns:w15="http://schemas.microsoft.com/office/word/2012/wordml" xmlns:w16cex="http://schemas.microsoft.com/office/word/2018/wordml/cex" xmlns:w16cid="http://schemas.microsoft.com/office/word/2016/wordml/cid" xmlns:w16="http://schemas.microsoft.com/office/word/2018/wordml" xmlns:w16du="http://schemas.microsoft.com/office/word/2023/wordml/word16du" xmlns:w16sdtdh="http://schemas.microsoft.com/office/word/2020/wordml/sdtdatahash" xmlns:w16se="http://schemas.microsoft.com/office/word/2015/wordml/symex" xmlns:wpg="http://schemas.microsoft.com/office/word/2010/wordprocessingGroup" xmlns:wpi="http://schemas.microsoft.com/office/word/2010/wordprocessingInk" xmlns:wne="http://schemas.microsoft.com/office/word/2006/wordml" xmlns:wps="http://schemas.microsoft.com/office/word/2010/wordprocessingShape" mc:Ignorable="w14 w15 w16se w16cid w16 w16cex w16sdtdh wp14">
   <w:body>
     <w:p>
       <w:pPr>
@@ -64,6 +64,9 @@
         <w:spacing w:after="0" w:line="195" w:lineRule="atLeast"/>
       </w:pPr>
       <w:r>
+        <w:rPr>
+          <w:noProof/>
+        </w:rPr>
         <w:drawing>
           <wp:inline distT="0" distB="0" distL="0" distR="0" wp14:anchorId="7701E415" wp14:editId="7F479B6D">
             <wp:extent cx="5588175" cy="1354015"/>
@@ -141,8 +144,11 @@
     <w:p/>
     <w:p>
       <w:r>
+        <w:rPr>
+          <w:noProof/>
+        </w:rPr>
         <w:drawing>
-          <wp:inline distT="0" distB="0" distL="0" distR="0" wp14:anchorId="6EBDCE93" wp14:editId="126082C3">
+          <wp:inline distT="0" distB="0" distL="0" distR="0" wp14:anchorId="6EBDCE93" wp14:editId="489947C9">
             <wp:extent cx="2711977" cy="1589314"/>
             <wp:effectExtent l="0" t="0" r="0" b="0"/>
             <wp:docPr id="1" name="Picture 1"/>
@@ -165,7 +171,7 @@
                   <pic:spPr>
                     <a:xfrm>
                       <a:off x="0" y="0"/>
-                      <a:ext cx="2730549" cy="1600198"/>
+                      <a:ext cx="2711977" cy="1589314"/>
                     </a:xfrm>
                     <a:prstGeom prst="rect">
                       <a:avLst/>
@@ -177,6 +183,52 @@
           </wp:inline>
         </w:drawing>
       </w:r>
+      <w:r>
+        <w:rPr>
+          <w:noProof/>
+        </w:rPr>
+        <w:t xml:space="preserve"> </w:t>
+      </w:r>
+      <w:r>
+        <w:t xml:space="preserve">  </w:t>
+      </w:r>
+      <w:r>
+        <w:drawing>
+          <wp:inline distT="0" distB="0" distL="0" distR="0" wp14:anchorId="53567D65" wp14:editId="310E7332">
+            <wp:extent cx="2832927" cy="1479550"/>
+            <wp:effectExtent l="0" t="0" r="5715" b="6350"/>
+            <wp:docPr id="1019657668" name="Picture 1"/>
+            <wp:cNvGraphicFramePr>
+              <a:graphicFrameLocks xmlns:a="http://schemas.openxmlformats.org/drawingml/2006/main" noChangeAspect="1"/>
+            </wp:cNvGraphicFramePr>
+            <a:graphic xmlns:a="http://schemas.openxmlformats.org/drawingml/2006/main">
+              <a:graphicData uri="http://schemas.openxmlformats.org/drawingml/2006/picture">
+                <pic:pic xmlns:pic="http://schemas.openxmlformats.org/drawingml/2006/picture">
+                  <pic:nvPicPr>
+                    <pic:cNvPr id="1019657668" name=""/>
+                    <pic:cNvPicPr/>
+                  </pic:nvPicPr>
+                  <pic:blipFill>
+                    <a:blip r:embed="rId8"/>
+                    <a:stretch>
+                      <a:fillRect/>
+                    </a:stretch>
+                  </pic:blipFill>
+                  <pic:spPr>
+                    <a:xfrm>
+                      <a:off x="0" y="0"/>
+                      <a:ext cx="2845872" cy="1486311"/>
+                    </a:xfrm>
+                    <a:prstGeom prst="rect">
+                      <a:avLst/>
+                    </a:prstGeom>
+                  </pic:spPr>
+                </pic:pic>
+              </a:graphicData>
+            </a:graphic>
+          </wp:inline>
+        </w:drawing>
+      </w:r>
     </w:p>
     <w:p/>
     <w:p>
@@ -205,16 +257,7 @@
         </w:numPr>
       </w:pPr>
       <w:r>
-        <w:t xml:space="preserve">The </w:t>
-      </w:r>
-      <w:r>
-        <w:rPr>
-          <w:color w:val="FF0000"/>
-        </w:rPr>
-        <w:t xml:space="preserve">&lt;!DOCTYPE html&gt; </w:t>
-      </w:r>
-      <w:r>
-        <w:t>declaration defines that this document is an HTML5 document</w:t>
+        <w:t>HTML stands for Hyper Text Markup Language</w:t>
       </w:r>
     </w:p>
     <w:p>
@@ -226,16 +269,7 @@
         </w:numPr>
       </w:pPr>
       <w:r>
-        <w:t xml:space="preserve">The </w:t>
-      </w:r>
-      <w:r>
-        <w:rPr>
-          <w:color w:val="FF0000"/>
-        </w:rPr>
-        <w:t>&lt;html&gt;</w:t>
-      </w:r>
-      <w:r>
-        <w:t xml:space="preserve"> element is the root element of an HTML page</w:t>
+        <w:t>HTML is the standard markup language for creating Web pages</w:t>
       </w:r>
     </w:p>
     <w:p>
@@ -247,16 +281,7 @@
         </w:numPr>
       </w:pPr>
       <w:r>
-        <w:t xml:space="preserve">The </w:t>
-      </w:r>
-      <w:r>
-        <w:rPr>
-          <w:color w:val="FF0000"/>
-        </w:rPr>
-        <w:t xml:space="preserve">&lt;head&gt; </w:t>
-      </w:r>
-      <w:r>
-        <w:t>element contains meta information about the HTML page</w:t>
+        <w:t>HTML describes the structure of a Web page</w:t>
       </w:r>
     </w:p>
     <w:p>
@@ -268,16 +293,7 @@
         </w:numPr>
       </w:pPr>
       <w:r>
-        <w:t xml:space="preserve">The </w:t>
-      </w:r>
-      <w:r>
-        <w:rPr>
-          <w:color w:val="FF0000"/>
-        </w:rPr>
-        <w:t xml:space="preserve">&lt;title&gt; </w:t>
-      </w:r>
-      <w:r>
-        <w:t>element specifies a title for the HTML page (which is shown in the browser's title bar or in the page's tab)</w:t>
+        <w:t>HTML consists of a series of elements</w:t>
       </w:r>
     </w:p>
     <w:p>
@@ -289,6 +305,115 @@
         </w:numPr>
       </w:pPr>
       <w:r>
+        <w:t>HTML elements tell the browser how to display the content</w:t>
+      </w:r>
+    </w:p>
+    <w:p>
+      <w:pPr>
+        <w:pStyle w:val="ListParagraph"/>
+        <w:numPr>
+          <w:ilvl w:val="0"/>
+          <w:numId w:val="3"/>
+        </w:numPr>
+      </w:pPr>
+      <w:r>
+        <w:t>HTML elements label pieces of content such as "this is a heading", "this is a paragraph", "this is a link", etc.</w:t>
+      </w:r>
+    </w:p>
+    <w:p>
+      <w:pPr>
+        <w:pStyle w:val="ListParagraph"/>
+        <w:numPr>
+          <w:ilvl w:val="0"/>
+          <w:numId w:val="3"/>
+        </w:numPr>
+      </w:pPr>
+      <w:r>
+        <w:t xml:space="preserve">The </w:t>
+      </w:r>
+      <w:r>
+        <w:rPr>
+          <w:color w:val="FF0000"/>
+        </w:rPr>
+        <w:t xml:space="preserve">&lt;!DOCTYPE html&gt; </w:t>
+      </w:r>
+      <w:r>
+        <w:t>declaration defines that this document is an HTML5 document</w:t>
+      </w:r>
+    </w:p>
+    <w:p>
+      <w:pPr>
+        <w:pStyle w:val="ListParagraph"/>
+        <w:numPr>
+          <w:ilvl w:val="0"/>
+          <w:numId w:val="3"/>
+        </w:numPr>
+      </w:pPr>
+      <w:r>
+        <w:t xml:space="preserve">The </w:t>
+      </w:r>
+      <w:r>
+        <w:rPr>
+          <w:color w:val="FF0000"/>
+        </w:rPr>
+        <w:t>&lt;html&gt;</w:t>
+      </w:r>
+      <w:r>
+        <w:t xml:space="preserve"> element is the root element of an HTML page</w:t>
+      </w:r>
+    </w:p>
+    <w:p>
+      <w:pPr>
+        <w:pStyle w:val="ListParagraph"/>
+        <w:numPr>
+          <w:ilvl w:val="0"/>
+          <w:numId w:val="3"/>
+        </w:numPr>
+      </w:pPr>
+      <w:r>
+        <w:t xml:space="preserve">The </w:t>
+      </w:r>
+      <w:r>
+        <w:rPr>
+          <w:color w:val="FF0000"/>
+        </w:rPr>
+        <w:t xml:space="preserve">&lt;head&gt; </w:t>
+      </w:r>
+      <w:r>
+        <w:t>element contains meta information about the HTML page</w:t>
+      </w:r>
+    </w:p>
+    <w:p>
+      <w:pPr>
+        <w:pStyle w:val="ListParagraph"/>
+        <w:numPr>
+          <w:ilvl w:val="0"/>
+          <w:numId w:val="3"/>
+        </w:numPr>
+      </w:pPr>
+      <w:r>
+        <w:t xml:space="preserve">The </w:t>
+      </w:r>
+      <w:r>
+        <w:rPr>
+          <w:color w:val="FF0000"/>
+        </w:rPr>
+        <w:t xml:space="preserve">&lt;title&gt; </w:t>
+      </w:r>
+      <w:r>
+        <w:t>element specifies a title for the HTML page (which is shown in the browser's title bar or in the page's tab)</w:t>
+      </w:r>
+    </w:p>
+    <w:p>
+      <w:pPr>
+        <w:pStyle w:val="ListParagraph"/>
+        <w:numPr>
+          <w:ilvl w:val="0"/>
+          <w:numId w:val="3"/>
+        </w:numPr>
+      </w:pPr>
+      <w:r>
+        <w:lastRenderedPageBreak/>
         <w:t xml:space="preserve">The </w:t>
       </w:r>
       <w:r>
@@ -421,16 +546,7 @@
           <w:sz w:val="23"/>
           <w:szCs w:val="23"/>
         </w:rPr>
-        <w:t>&lt;/html&gt;</w:t>
-      </w:r>
-      <w:r>
-        <w:rPr>
-          <w:rFonts w:cstheme="minorHAnsi"/>
-          <w:color w:val="FF0000"/>
-          <w:sz w:val="23"/>
-          <w:szCs w:val="23"/>
-        </w:rPr>
-        <w:t>.</w:t>
+        <w:t>&lt;/html&gt;.</w:t>
       </w:r>
     </w:p>
     <w:p>
@@ -493,7 +609,6 @@
           <w:sz w:val="23"/>
           <w:szCs w:val="23"/>
         </w:rPr>
-        <w:lastRenderedPageBreak/>
         <w:t>The HTML document itself begins with </w:t>
       </w:r>
       <w:r>
@@ -601,16 +716,7 @@
         <w:t>.</w:t>
       </w:r>
     </w:p>
-    <w:p>
-      <w:pPr>
-        <w:ind w:left="360"/>
-      </w:pPr>
-    </w:p>
-    <w:p>
-      <w:pPr>
-        <w:ind w:left="360"/>
-      </w:pPr>
-    </w:p>
+    <w:p/>
     <w:p>
       <w:pPr>
         <w:pStyle w:val="Heading2"/>
@@ -625,10 +731,9 @@
           <w:sz w:val="40"/>
           <w:szCs w:val="40"/>
         </w:rPr>
-        <w:t>Headings, Paragraphs, Links, Images</w:t>
-      </w:r>
-    </w:p>
-    <w:p/>
+        <w:t>Basic HTML</w:t>
+      </w:r>
+    </w:p>
     <w:p>
       <w:pPr>
         <w:pStyle w:val="Heading3"/>
@@ -637,15 +742,2118 @@
           <w:szCs w:val="32"/>
         </w:rPr>
       </w:pPr>
-      <w:proofErr w:type="gramStart"/>
       <w:r>
         <w:rPr>
           <w:sz w:val="32"/>
           <w:szCs w:val="32"/>
         </w:rPr>
-        <w:t>Code:-</w:t>
+        <w:t>Code: -</w:t>
+      </w:r>
+    </w:p>
+    <w:p/>
+    <w:p>
+      <w:r>
+        <w:rPr>
+          <w:noProof/>
+        </w:rPr>
+        <w:drawing>
+          <wp:inline distT="0" distB="0" distL="0" distR="0" wp14:anchorId="513D340A" wp14:editId="3F01F869">
+            <wp:extent cx="3359543" cy="2628900"/>
+            <wp:effectExtent l="0" t="0" r="0" b="0"/>
+            <wp:docPr id="1455656795" name="Picture 1"/>
+            <wp:cNvGraphicFramePr>
+              <a:graphicFrameLocks xmlns:a="http://schemas.openxmlformats.org/drawingml/2006/main" noChangeAspect="1"/>
+            </wp:cNvGraphicFramePr>
+            <a:graphic xmlns:a="http://schemas.openxmlformats.org/drawingml/2006/main">
+              <a:graphicData uri="http://schemas.openxmlformats.org/drawingml/2006/picture">
+                <pic:pic xmlns:pic="http://schemas.openxmlformats.org/drawingml/2006/picture">
+                  <pic:nvPicPr>
+                    <pic:cNvPr id="1455656795" name=""/>
+                    <pic:cNvPicPr/>
+                  </pic:nvPicPr>
+                  <pic:blipFill>
+                    <a:blip r:embed="rId9"/>
+                    <a:stretch>
+                      <a:fillRect/>
+                    </a:stretch>
+                  </pic:blipFill>
+                  <pic:spPr>
+                    <a:xfrm>
+                      <a:off x="0" y="0"/>
+                      <a:ext cx="3372895" cy="2639348"/>
+                    </a:xfrm>
+                    <a:prstGeom prst="rect">
+                      <a:avLst/>
+                    </a:prstGeom>
+                  </pic:spPr>
+                </pic:pic>
+              </a:graphicData>
+            </a:graphic>
+          </wp:inline>
+        </w:drawing>
+      </w:r>
+    </w:p>
+    <w:p>
+      <w:pPr>
+        <w:pStyle w:val="Heading2"/>
+        <w:rPr>
+          <w:sz w:val="32"/>
+          <w:szCs w:val="32"/>
+        </w:rPr>
+      </w:pPr>
+      <w:r>
+        <w:rPr>
+          <w:sz w:val="32"/>
+          <w:szCs w:val="32"/>
+        </w:rPr>
+        <w:t xml:space="preserve">Web-page </w:t>
+      </w:r>
+      <w:r>
+        <w:rPr>
+          <w:sz w:val="32"/>
+          <w:szCs w:val="32"/>
+        </w:rPr>
+        <w:t>display</w:t>
+      </w:r>
+      <w:r>
+        <w:rPr>
+          <w:sz w:val="32"/>
+          <w:szCs w:val="32"/>
+        </w:rPr>
+        <w:t>: -</w:t>
+      </w:r>
+    </w:p>
+    <w:p/>
+    <w:p>
+      <w:r>
+        <w:rPr>
+          <w:noProof/>
+        </w:rPr>
+        <w:drawing>
+          <wp:inline distT="0" distB="0" distL="0" distR="0" wp14:anchorId="17622CB9" wp14:editId="6085A947">
+            <wp:extent cx="1582543" cy="2527300"/>
+            <wp:effectExtent l="0" t="0" r="0" b="6350"/>
+            <wp:docPr id="1555464050" name="Picture 1"/>
+            <wp:cNvGraphicFramePr>
+              <a:graphicFrameLocks xmlns:a="http://schemas.openxmlformats.org/drawingml/2006/main" noChangeAspect="1"/>
+            </wp:cNvGraphicFramePr>
+            <a:graphic xmlns:a="http://schemas.openxmlformats.org/drawingml/2006/main">
+              <a:graphicData uri="http://schemas.openxmlformats.org/drawingml/2006/picture">
+                <pic:pic xmlns:pic="http://schemas.openxmlformats.org/drawingml/2006/picture">
+                  <pic:nvPicPr>
+                    <pic:cNvPr id="1555464050" name=""/>
+                    <pic:cNvPicPr/>
+                  </pic:nvPicPr>
+                  <pic:blipFill>
+                    <a:blip r:embed="rId10"/>
+                    <a:stretch>
+                      <a:fillRect/>
+                    </a:stretch>
+                  </pic:blipFill>
+                  <pic:spPr>
+                    <a:xfrm>
+                      <a:off x="0" y="0"/>
+                      <a:ext cx="1601149" cy="2557014"/>
+                    </a:xfrm>
+                    <a:prstGeom prst="rect">
+                      <a:avLst/>
+                    </a:prstGeom>
+                  </pic:spPr>
+                </pic:pic>
+              </a:graphicData>
+            </a:graphic>
+          </wp:inline>
+        </w:drawing>
+      </w:r>
+    </w:p>
+    <w:p/>
+    <w:p>
+      <w:pPr>
+        <w:pStyle w:val="Heading2"/>
+        <w:rPr>
+          <w:sz w:val="32"/>
+          <w:szCs w:val="32"/>
+        </w:rPr>
+      </w:pPr>
+      <w:r>
+        <w:rPr>
+          <w:sz w:val="32"/>
+          <w:szCs w:val="32"/>
+        </w:rPr>
+        <w:t xml:space="preserve">Important </w:t>
+      </w:r>
+      <w:r>
+        <w:rPr>
+          <w:sz w:val="32"/>
+          <w:szCs w:val="32"/>
+        </w:rPr>
+        <w:t>Points</w:t>
+      </w:r>
+      <w:r>
+        <w:rPr>
+          <w:sz w:val="32"/>
+          <w:szCs w:val="32"/>
+        </w:rPr>
+        <w:t>: -</w:t>
+      </w:r>
+    </w:p>
+    <w:p/>
+    <w:p>
+      <w:pPr>
+        <w:pStyle w:val="ListParagraph"/>
+        <w:numPr>
+          <w:ilvl w:val="0"/>
+          <w:numId w:val="4"/>
+        </w:numPr>
+      </w:pPr>
+      <w:r>
+        <w:t xml:space="preserve">HTML Headings are defined with </w:t>
+      </w:r>
+      <w:r>
+        <w:rPr>
+          <w:color w:val="FF0000"/>
+        </w:rPr>
+        <w:t xml:space="preserve">&lt;h1&gt; </w:t>
+      </w:r>
+      <w:r>
+        <w:t xml:space="preserve">to </w:t>
+      </w:r>
+      <w:r>
+        <w:rPr>
+          <w:color w:val="FF0000"/>
+        </w:rPr>
+        <w:t xml:space="preserve">&lt;h6&gt; </w:t>
+      </w:r>
+      <w:r>
+        <w:t>tags.</w:t>
+      </w:r>
+    </w:p>
+    <w:p>
+      <w:pPr>
+        <w:pStyle w:val="ListParagraph"/>
+        <w:numPr>
+          <w:ilvl w:val="0"/>
+          <w:numId w:val="4"/>
+        </w:numPr>
+      </w:pPr>
+      <w:r>
+        <w:rPr>
+          <w:color w:val="FF0000"/>
+        </w:rPr>
+        <w:t xml:space="preserve">&lt;h1&gt; </w:t>
+      </w:r>
+      <w:r>
+        <w:t xml:space="preserve">defines the most important heading. </w:t>
+      </w:r>
+      <w:r>
+        <w:rPr>
+          <w:color w:val="FF0000"/>
+        </w:rPr>
+        <w:t xml:space="preserve">&lt;h6&gt; </w:t>
+      </w:r>
+      <w:r>
+        <w:t>defines the least important heading.</w:t>
+      </w:r>
+    </w:p>
+    <w:p>
+      <w:pPr>
+        <w:pStyle w:val="ListParagraph"/>
+        <w:numPr>
+          <w:ilvl w:val="0"/>
+          <w:numId w:val="4"/>
+        </w:numPr>
+      </w:pPr>
+      <w:r>
+        <w:t xml:space="preserve">HTML paragraphs are defined with the </w:t>
+      </w:r>
+      <w:r>
+        <w:rPr>
+          <w:color w:val="FF0000"/>
+        </w:rPr>
+        <w:t xml:space="preserve">&lt;p&gt; </w:t>
+      </w:r>
+      <w:r>
+        <w:rPr>
+          <w:color w:val="0D0D0D" w:themeColor="text1" w:themeTint="F2"/>
+        </w:rPr>
+        <w:t>tag.</w:t>
+      </w:r>
+    </w:p>
+    <w:p>
+      <w:pPr>
+        <w:pStyle w:val="ListParagraph"/>
+        <w:numPr>
+          <w:ilvl w:val="0"/>
+          <w:numId w:val="4"/>
+        </w:numPr>
+      </w:pPr>
+      <w:r>
+        <w:t xml:space="preserve">HTML links are defined with the </w:t>
+      </w:r>
+      <w:r>
+        <w:rPr>
+          <w:color w:val="FF0000"/>
+        </w:rPr>
+        <w:t xml:space="preserve">&lt;a&gt; </w:t>
+      </w:r>
+      <w:r>
+        <w:t>tag.</w:t>
+      </w:r>
+    </w:p>
+    <w:p>
+      <w:pPr>
+        <w:pStyle w:val="ListParagraph"/>
+        <w:numPr>
+          <w:ilvl w:val="0"/>
+          <w:numId w:val="4"/>
+        </w:numPr>
+      </w:pPr>
+      <w:r>
+        <w:t xml:space="preserve">The link's destination is specified in the </w:t>
+      </w:r>
+      <w:r>
+        <w:rPr>
+          <w:color w:val="FF0000"/>
+        </w:rPr>
+        <w:t>href</w:t>
+      </w:r>
+      <w:r>
+        <w:rPr>
+          <w:color w:val="FF0000"/>
+        </w:rPr>
+        <w:t>=””</w:t>
+      </w:r>
+      <w:r>
+        <w:t xml:space="preserve"> attribute. </w:t>
+      </w:r>
+    </w:p>
+    <w:p>
+      <w:pPr>
+        <w:pStyle w:val="ListParagraph"/>
+        <w:numPr>
+          <w:ilvl w:val="0"/>
+          <w:numId w:val="4"/>
+        </w:numPr>
+      </w:pPr>
+      <w:r>
+        <w:t>Attributes are used to provide additional information about HTML elements.</w:t>
+      </w:r>
+    </w:p>
+    <w:p>
+      <w:pPr>
+        <w:pStyle w:val="ListParagraph"/>
+        <w:numPr>
+          <w:ilvl w:val="0"/>
+          <w:numId w:val="4"/>
+        </w:numPr>
+      </w:pPr>
+      <w:r>
+        <w:t>You will learn more about attributes in a later chapter.</w:t>
+      </w:r>
+    </w:p>
+    <w:p>
+      <w:pPr>
+        <w:pStyle w:val="ListParagraph"/>
+        <w:numPr>
+          <w:ilvl w:val="0"/>
+          <w:numId w:val="4"/>
+        </w:numPr>
+      </w:pPr>
+      <w:r>
+        <w:t xml:space="preserve">HTML images are defined with the </w:t>
+      </w:r>
+      <w:r>
+        <w:rPr>
+          <w:color w:val="FF0000"/>
+        </w:rPr>
+        <w:t>&lt;img&gt;</w:t>
+      </w:r>
+      <w:r>
+        <w:t xml:space="preserve"> tag.</w:t>
+      </w:r>
+    </w:p>
+    <w:p>
+      <w:pPr>
+        <w:pStyle w:val="ListParagraph"/>
+        <w:numPr>
+          <w:ilvl w:val="0"/>
+          <w:numId w:val="4"/>
+        </w:numPr>
+      </w:pPr>
+      <w:r>
+        <w:t>The source file (</w:t>
+      </w:r>
+      <w:r>
+        <w:rPr>
+          <w:color w:val="FF0000"/>
+        </w:rPr>
+        <w:t>src</w:t>
+      </w:r>
+      <w:r>
+        <w:t>), alternative text (</w:t>
+      </w:r>
+      <w:r>
+        <w:rPr>
+          <w:color w:val="FF0000"/>
+        </w:rPr>
+        <w:t>alt</w:t>
+      </w:r>
+      <w:r>
+        <w:t xml:space="preserve">), </w:t>
+      </w:r>
+      <w:r>
+        <w:rPr>
+          <w:color w:val="FF0000"/>
+        </w:rPr>
+        <w:t>width</w:t>
+      </w:r>
+      <w:r>
+        <w:t xml:space="preserve">, and </w:t>
+      </w:r>
+      <w:r>
+        <w:rPr>
+          <w:color w:val="FF0000"/>
+        </w:rPr>
+        <w:t>height</w:t>
+      </w:r>
+      <w:r>
+        <w:t xml:space="preserve"> are provided as attributes</w:t>
+      </w:r>
+    </w:p>
+    <w:p/>
+    <w:p>
+      <w:pPr>
+        <w:pStyle w:val="ListParagraph"/>
+        <w:numPr>
+          <w:ilvl w:val="0"/>
+          <w:numId w:val="5"/>
+        </w:numPr>
+        <w:rPr>
+          <w:color w:val="ED7D31" w:themeColor="accent2"/>
+          <w:sz w:val="26"/>
+          <w:szCs w:val="26"/>
+        </w:rPr>
+      </w:pPr>
+      <w:r>
+        <w:rPr>
+          <w:color w:val="ED7D31" w:themeColor="accent2"/>
+          <w:sz w:val="26"/>
+          <w:szCs w:val="26"/>
+        </w:rPr>
+        <w:t>View HTML Source Code:</w:t>
+      </w:r>
+    </w:p>
+    <w:p>
+      <w:pPr>
+        <w:pStyle w:val="ListParagraph"/>
+        <w:numPr>
+          <w:ilvl w:val="1"/>
+          <w:numId w:val="5"/>
+        </w:numPr>
+      </w:pPr>
+      <w:r>
+        <w:t>Right-click in an HTML page and select "View Page Source" (in Chrome) or "View Source" (in Edge), or similar in other browsers. This will open a window containing the HTML source code of the page.</w:t>
+      </w:r>
+    </w:p>
+    <w:p>
+      <w:pPr>
+        <w:pStyle w:val="ListParagraph"/>
+      </w:pPr>
+    </w:p>
+    <w:p>
+      <w:pPr>
+        <w:pStyle w:val="ListParagraph"/>
+        <w:numPr>
+          <w:ilvl w:val="0"/>
+          <w:numId w:val="5"/>
+        </w:numPr>
+        <w:rPr>
+          <w:color w:val="ED7D31" w:themeColor="accent2"/>
+          <w:sz w:val="26"/>
+          <w:szCs w:val="26"/>
+        </w:rPr>
+      </w:pPr>
+      <w:r>
+        <w:rPr>
+          <w:color w:val="ED7D31" w:themeColor="accent2"/>
+          <w:sz w:val="26"/>
+          <w:szCs w:val="26"/>
+        </w:rPr>
+        <w:t>Inspect an HTML Element:</w:t>
+      </w:r>
+    </w:p>
+    <w:p>
+      <w:pPr>
+        <w:pStyle w:val="ListParagraph"/>
+        <w:numPr>
+          <w:ilvl w:val="1"/>
+          <w:numId w:val="5"/>
+        </w:numPr>
+      </w:pPr>
+      <w:r>
+        <w:t>Right-click on an element (or a blank area), and choose "Inspect" or "Inspect Element" to see what elements are made up of (you will see both the HTML and the CSS). You can also edit the HTML or CSS on-the-fly in the Elements or Styles panel that opens.</w:t>
+      </w:r>
+    </w:p>
+    <w:p/>
+    <w:p/>
+    <w:p>
+      <w:pPr>
+        <w:pStyle w:val="Heading2"/>
+        <w:jc w:val="center"/>
+        <w:rPr>
+          <w:sz w:val="40"/>
+          <w:szCs w:val="40"/>
+        </w:rPr>
+      </w:pPr>
+      <w:r>
+        <w:rPr>
+          <w:sz w:val="40"/>
+          <w:szCs w:val="40"/>
+        </w:rPr>
+        <w:t>HTML Elements</w:t>
+      </w:r>
+    </w:p>
+    <w:p/>
+    <w:p>
+      <w:pPr>
+        <w:pStyle w:val="Heading2"/>
+        <w:rPr>
+          <w:sz w:val="32"/>
+          <w:szCs w:val="32"/>
+        </w:rPr>
+      </w:pPr>
+      <w:r>
+        <w:rPr>
+          <w:sz w:val="32"/>
+          <w:szCs w:val="32"/>
+        </w:rPr>
+        <w:t>Code:</w:t>
+      </w:r>
+    </w:p>
+    <w:p/>
+    <w:p>
+      <w:pPr>
+        <w:rPr>
+          <w:noProof/>
+        </w:rPr>
+      </w:pPr>
+      <w:r>
+        <w:rPr>
+          <w:noProof/>
+        </w:rPr>
+        <w:drawing>
+          <wp:inline distT="0" distB="0" distL="0" distR="0" wp14:anchorId="620E9519" wp14:editId="13173A18">
+            <wp:extent cx="2834249" cy="1618406"/>
+            <wp:effectExtent l="0" t="0" r="4445" b="1270"/>
+            <wp:docPr id="580308263" name="Picture 1"/>
+            <wp:cNvGraphicFramePr>
+              <a:graphicFrameLocks xmlns:a="http://schemas.openxmlformats.org/drawingml/2006/main" noChangeAspect="1"/>
+            </wp:cNvGraphicFramePr>
+            <a:graphic xmlns:a="http://schemas.openxmlformats.org/drawingml/2006/main">
+              <a:graphicData uri="http://schemas.openxmlformats.org/drawingml/2006/picture">
+                <pic:pic xmlns:pic="http://schemas.openxmlformats.org/drawingml/2006/picture">
+                  <pic:nvPicPr>
+                    <pic:cNvPr id="580308263" name=""/>
+                    <pic:cNvPicPr/>
+                  </pic:nvPicPr>
+                  <pic:blipFill>
+                    <a:blip r:embed="rId11"/>
+                    <a:stretch>
+                      <a:fillRect/>
+                    </a:stretch>
+                  </pic:blipFill>
+                  <pic:spPr>
+                    <a:xfrm>
+                      <a:off x="0" y="0"/>
+                      <a:ext cx="2879333" cy="1644150"/>
+                    </a:xfrm>
+                    <a:prstGeom prst="rect">
+                      <a:avLst/>
+                    </a:prstGeom>
+                  </pic:spPr>
+                </pic:pic>
+              </a:graphicData>
+            </a:graphic>
+          </wp:inline>
+        </w:drawing>
+      </w:r>
+      <w:r>
+        <w:rPr>
+          <w:noProof/>
+        </w:rPr>
+        <w:t xml:space="preserve"> </w:t>
+      </w:r>
+      <w:r>
+        <w:rPr>
+          <w:noProof/>
+        </w:rPr>
+        <w:t xml:space="preserve">          </w:t>
+      </w:r>
+      <w:r>
+        <w:rPr>
+          <w:noProof/>
+        </w:rPr>
+        <w:drawing>
+          <wp:inline distT="0" distB="0" distL="0" distR="0" wp14:anchorId="2C1D9E88" wp14:editId="45CFFFE9">
+            <wp:extent cx="2463177" cy="1664677"/>
+            <wp:effectExtent l="0" t="0" r="0" b="0"/>
+            <wp:docPr id="600620062" name="Picture 1"/>
+            <wp:cNvGraphicFramePr>
+              <a:graphicFrameLocks xmlns:a="http://schemas.openxmlformats.org/drawingml/2006/main" noChangeAspect="1"/>
+            </wp:cNvGraphicFramePr>
+            <a:graphic xmlns:a="http://schemas.openxmlformats.org/drawingml/2006/main">
+              <a:graphicData uri="http://schemas.openxmlformats.org/drawingml/2006/picture">
+                <pic:pic xmlns:pic="http://schemas.openxmlformats.org/drawingml/2006/picture">
+                  <pic:nvPicPr>
+                    <pic:cNvPr id="600620062" name=""/>
+                    <pic:cNvPicPr/>
+                  </pic:nvPicPr>
+                  <pic:blipFill>
+                    <a:blip r:embed="rId12"/>
+                    <a:stretch>
+                      <a:fillRect/>
+                    </a:stretch>
+                  </pic:blipFill>
+                  <pic:spPr>
+                    <a:xfrm>
+                      <a:off x="0" y="0"/>
+                      <a:ext cx="2507171" cy="1694409"/>
+                    </a:xfrm>
+                    <a:prstGeom prst="rect">
+                      <a:avLst/>
+                    </a:prstGeom>
+                  </pic:spPr>
+                </pic:pic>
+              </a:graphicData>
+            </a:graphic>
+          </wp:inline>
+        </w:drawing>
+      </w:r>
+    </w:p>
+    <w:p>
+      <w:pPr>
+        <w:rPr>
+          <w:noProof/>
+        </w:rPr>
+      </w:pPr>
+    </w:p>
+    <w:p/>
+    <w:p>
+      <w:pPr>
+        <w:pStyle w:val="Heading2"/>
+        <w:rPr>
+          <w:sz w:val="32"/>
+          <w:szCs w:val="32"/>
+        </w:rPr>
+      </w:pPr>
+      <w:r>
+        <w:rPr>
+          <w:sz w:val="32"/>
+          <w:szCs w:val="32"/>
+        </w:rPr>
+        <w:lastRenderedPageBreak/>
+        <w:t>Web-page Display</w:t>
+      </w:r>
+      <w:r>
+        <w:rPr>
+          <w:sz w:val="32"/>
+          <w:szCs w:val="32"/>
+        </w:rPr>
+        <w:t>: -</w:t>
+      </w:r>
+    </w:p>
+    <w:p/>
+    <w:p>
+      <w:r>
+        <w:rPr>
+          <w:noProof/>
+        </w:rPr>
+        <w:drawing>
+          <wp:inline distT="0" distB="0" distL="0" distR="0" wp14:anchorId="38DC9CDD" wp14:editId="5A0F7AA1">
+            <wp:extent cx="2675804" cy="1260231"/>
+            <wp:effectExtent l="0" t="0" r="0" b="0"/>
+            <wp:docPr id="1674788256" name="Picture 1"/>
+            <wp:cNvGraphicFramePr>
+              <a:graphicFrameLocks xmlns:a="http://schemas.openxmlformats.org/drawingml/2006/main" noChangeAspect="1"/>
+            </wp:cNvGraphicFramePr>
+            <a:graphic xmlns:a="http://schemas.openxmlformats.org/drawingml/2006/main">
+              <a:graphicData uri="http://schemas.openxmlformats.org/drawingml/2006/picture">
+                <pic:pic xmlns:pic="http://schemas.openxmlformats.org/drawingml/2006/picture">
+                  <pic:nvPicPr>
+                    <pic:cNvPr id="1674788256" name=""/>
+                    <pic:cNvPicPr/>
+                  </pic:nvPicPr>
+                  <pic:blipFill>
+                    <a:blip r:embed="rId13"/>
+                    <a:stretch>
+                      <a:fillRect/>
+                    </a:stretch>
+                  </pic:blipFill>
+                  <pic:spPr>
+                    <a:xfrm>
+                      <a:off x="0" y="0"/>
+                      <a:ext cx="2703313" cy="1273187"/>
+                    </a:xfrm>
+                    <a:prstGeom prst="rect">
+                      <a:avLst/>
+                    </a:prstGeom>
+                  </pic:spPr>
+                </pic:pic>
+              </a:graphicData>
+            </a:graphic>
+          </wp:inline>
+        </w:drawing>
+      </w:r>
+      <w:r>
+        <w:rPr>
+          <w:noProof/>
+        </w:rPr>
+        <w:t xml:space="preserve"> </w:t>
+      </w:r>
+      <w:r>
+        <w:rPr>
+          <w:noProof/>
+        </w:rPr>
+        <w:drawing>
+          <wp:inline distT="0" distB="0" distL="0" distR="0" wp14:anchorId="17E7E113" wp14:editId="6A2F56EB">
+            <wp:extent cx="2520461" cy="1276147"/>
+            <wp:effectExtent l="0" t="0" r="0" b="635"/>
+            <wp:docPr id="1851254341" name="Picture 1"/>
+            <wp:cNvGraphicFramePr>
+              <a:graphicFrameLocks xmlns:a="http://schemas.openxmlformats.org/drawingml/2006/main" noChangeAspect="1"/>
+            </wp:cNvGraphicFramePr>
+            <a:graphic xmlns:a="http://schemas.openxmlformats.org/drawingml/2006/main">
+              <a:graphicData uri="http://schemas.openxmlformats.org/drawingml/2006/picture">
+                <pic:pic xmlns:pic="http://schemas.openxmlformats.org/drawingml/2006/picture">
+                  <pic:nvPicPr>
+                    <pic:cNvPr id="1851254341" name=""/>
+                    <pic:cNvPicPr/>
+                  </pic:nvPicPr>
+                  <pic:blipFill>
+                    <a:blip r:embed="rId14"/>
+                    <a:stretch>
+                      <a:fillRect/>
+                    </a:stretch>
+                  </pic:blipFill>
+                  <pic:spPr>
+                    <a:xfrm>
+                      <a:off x="0" y="0"/>
+                      <a:ext cx="2544650" cy="1288394"/>
+                    </a:xfrm>
+                    <a:prstGeom prst="rect">
+                      <a:avLst/>
+                    </a:prstGeom>
+                  </pic:spPr>
+                </pic:pic>
+              </a:graphicData>
+            </a:graphic>
+          </wp:inline>
+        </w:drawing>
+      </w:r>
+    </w:p>
+    <w:p/>
+    <w:p>
+      <w:pPr>
+        <w:pStyle w:val="Heading2"/>
+        <w:rPr>
+          <w:sz w:val="32"/>
+          <w:szCs w:val="32"/>
+        </w:rPr>
+      </w:pPr>
+      <w:r>
+        <w:rPr>
+          <w:sz w:val="32"/>
+          <w:szCs w:val="32"/>
+        </w:rPr>
+        <w:t xml:space="preserve">Important </w:t>
+      </w:r>
+      <w:r>
+        <w:rPr>
+          <w:sz w:val="32"/>
+          <w:szCs w:val="32"/>
+        </w:rPr>
+        <w:t>Points</w:t>
+      </w:r>
+      <w:r>
+        <w:rPr>
+          <w:sz w:val="32"/>
+          <w:szCs w:val="32"/>
+        </w:rPr>
+        <w:t>: -</w:t>
+      </w:r>
+    </w:p>
+    <w:p/>
+    <w:p>
+      <w:pPr>
+        <w:pStyle w:val="ListParagraph"/>
+        <w:numPr>
+          <w:ilvl w:val="0"/>
+          <w:numId w:val="7"/>
+        </w:numPr>
+      </w:pPr>
+      <w:r>
+        <w:t>HTML elements can be nested (this means that elements can contain other elements).</w:t>
+      </w:r>
+    </w:p>
+    <w:p>
+      <w:pPr>
+        <w:pStyle w:val="ListParagraph"/>
+        <w:numPr>
+          <w:ilvl w:val="0"/>
+          <w:numId w:val="7"/>
+        </w:numPr>
+      </w:pPr>
+      <w:r>
+        <w:t>All HTML documents consist of nested HTML elements.</w:t>
+      </w:r>
+    </w:p>
+    <w:p>
+      <w:pPr>
+        <w:pStyle w:val="ListParagraph"/>
+        <w:numPr>
+          <w:ilvl w:val="0"/>
+          <w:numId w:val="7"/>
+        </w:numPr>
+      </w:pPr>
+      <w:r>
+        <w:t xml:space="preserve">HTML tags are not case sensitive: </w:t>
+      </w:r>
+      <w:r>
+        <w:rPr>
+          <w:color w:val="FF0000"/>
+        </w:rPr>
+        <w:t xml:space="preserve">&lt;P&gt; </w:t>
+      </w:r>
+      <w:r>
+        <w:t xml:space="preserve">means the same as </w:t>
+      </w:r>
+      <w:r>
+        <w:rPr>
+          <w:color w:val="FF0000"/>
+        </w:rPr>
+        <w:t>&lt;p&gt;.</w:t>
+      </w:r>
+    </w:p>
+    <w:p/>
+    <w:p>
+      <w:pPr>
+        <w:pStyle w:val="ListParagraph"/>
+        <w:numPr>
+          <w:ilvl w:val="0"/>
+          <w:numId w:val="10"/>
+        </w:numPr>
+        <w:rPr>
+          <w:color w:val="ED7D31" w:themeColor="accent2"/>
+          <w:sz w:val="26"/>
+          <w:szCs w:val="26"/>
+        </w:rPr>
+      </w:pPr>
+      <w:r>
+        <w:rPr>
+          <w:color w:val="ED7D31" w:themeColor="accent2"/>
+          <w:sz w:val="26"/>
+          <w:szCs w:val="26"/>
+        </w:rPr>
+        <w:t>Example explained</w:t>
+      </w:r>
+    </w:p>
+    <w:p>
+      <w:pPr>
+        <w:pStyle w:val="ListParagraph"/>
+        <w:numPr>
+          <w:ilvl w:val="1"/>
+          <w:numId w:val="10"/>
+        </w:numPr>
+      </w:pPr>
+      <w:r>
+        <w:t xml:space="preserve">The </w:t>
+      </w:r>
+      <w:r>
+        <w:rPr>
+          <w:color w:val="FF0000"/>
+        </w:rPr>
+        <w:t xml:space="preserve">&lt;html&gt; </w:t>
+      </w:r>
+      <w:r>
+        <w:t>element is the root element and it defines the whole HTML document.</w:t>
+      </w:r>
+    </w:p>
+    <w:p>
+      <w:pPr>
+        <w:pStyle w:val="ListParagraph"/>
+        <w:numPr>
+          <w:ilvl w:val="1"/>
+          <w:numId w:val="10"/>
+        </w:numPr>
+      </w:pPr>
+      <w:r>
+        <w:t xml:space="preserve">It has a start tag </w:t>
+      </w:r>
+      <w:r>
+        <w:rPr>
+          <w:color w:val="FF0000"/>
+        </w:rPr>
+        <w:t xml:space="preserve">&lt;html&gt; </w:t>
+      </w:r>
+      <w:r>
+        <w:t xml:space="preserve">and an end tag </w:t>
+      </w:r>
+      <w:r>
+        <w:rPr>
+          <w:color w:val="FF0000"/>
+        </w:rPr>
+        <w:t>&lt;/html&gt;.</w:t>
+      </w:r>
+    </w:p>
+    <w:p>
+      <w:pPr>
+        <w:pStyle w:val="ListParagraph"/>
+        <w:numPr>
+          <w:ilvl w:val="1"/>
+          <w:numId w:val="10"/>
+        </w:numPr>
+      </w:pPr>
+      <w:r>
+        <w:t xml:space="preserve">Then, inside the </w:t>
+      </w:r>
+      <w:r>
+        <w:rPr>
+          <w:color w:val="FF0000"/>
+        </w:rPr>
+        <w:t xml:space="preserve">&lt;html&gt; </w:t>
+      </w:r>
+      <w:r>
+        <w:t xml:space="preserve">element there is a </w:t>
+      </w:r>
+      <w:r>
+        <w:rPr>
+          <w:color w:val="FF0000"/>
+        </w:rPr>
+        <w:t xml:space="preserve">&lt;body&gt; </w:t>
+      </w:r>
+      <w:r>
+        <w:t>element</w:t>
+      </w:r>
+      <w:r>
+        <w:t>.</w:t>
+      </w:r>
+    </w:p>
+    <w:p>
+      <w:pPr>
+        <w:pStyle w:val="ListParagraph"/>
+        <w:numPr>
+          <w:ilvl w:val="1"/>
+          <w:numId w:val="10"/>
+        </w:numPr>
+      </w:pPr>
+      <w:r>
+        <w:t xml:space="preserve">The </w:t>
+      </w:r>
+      <w:r>
+        <w:rPr>
+          <w:color w:val="FF0000"/>
+        </w:rPr>
+        <w:t xml:space="preserve">&lt;body&gt; </w:t>
+      </w:r>
+      <w:r>
+        <w:t>element defines the document's body.</w:t>
+      </w:r>
+    </w:p>
+    <w:p>
+      <w:pPr>
+        <w:pStyle w:val="ListParagraph"/>
+        <w:numPr>
+          <w:ilvl w:val="1"/>
+          <w:numId w:val="10"/>
+        </w:numPr>
+      </w:pPr>
+      <w:r>
+        <w:t xml:space="preserve">It has a start tag </w:t>
+      </w:r>
+      <w:r>
+        <w:rPr>
+          <w:color w:val="FF0000"/>
+        </w:rPr>
+        <w:t xml:space="preserve">&lt;body&gt; </w:t>
+      </w:r>
+      <w:r>
+        <w:t xml:space="preserve">and an end tag </w:t>
+      </w:r>
+      <w:r>
+        <w:rPr>
+          <w:color w:val="FF0000"/>
+        </w:rPr>
+        <w:t>&lt;/body&gt;.</w:t>
+      </w:r>
+    </w:p>
+    <w:p>
+      <w:pPr>
+        <w:pStyle w:val="ListParagraph"/>
+        <w:numPr>
+          <w:ilvl w:val="1"/>
+          <w:numId w:val="10"/>
+        </w:numPr>
+      </w:pPr>
+      <w:r>
+        <w:t xml:space="preserve">Then, inside the </w:t>
+      </w:r>
+      <w:r>
+        <w:rPr>
+          <w:color w:val="FF0000"/>
+        </w:rPr>
+        <w:t xml:space="preserve">&lt;body&gt; </w:t>
+      </w:r>
+      <w:r>
+        <w:t xml:space="preserve">element there are two other elements: </w:t>
+      </w:r>
+      <w:r>
+        <w:rPr>
+          <w:color w:val="FF0000"/>
+        </w:rPr>
+        <w:t xml:space="preserve">&lt;h1&gt; </w:t>
+      </w:r>
+      <w:r>
+        <w:t xml:space="preserve">and </w:t>
+      </w:r>
+      <w:r>
+        <w:rPr>
+          <w:color w:val="FF0000"/>
+        </w:rPr>
+        <w:t>&lt;p&gt;</w:t>
+      </w:r>
+    </w:p>
+    <w:p>
+      <w:pPr>
+        <w:pStyle w:val="ListParagraph"/>
+        <w:ind w:left="360"/>
+      </w:pPr>
+    </w:p>
+    <w:p>
+      <w:pPr>
+        <w:pStyle w:val="ListParagraph"/>
+        <w:numPr>
+          <w:ilvl w:val="0"/>
+          <w:numId w:val="10"/>
+        </w:numPr>
+        <w:rPr>
+          <w:color w:val="ED7D31" w:themeColor="accent2"/>
+          <w:sz w:val="26"/>
+          <w:szCs w:val="26"/>
+        </w:rPr>
+      </w:pPr>
+      <w:r>
+        <w:rPr>
+          <w:color w:val="ED7D31" w:themeColor="accent2"/>
+          <w:sz w:val="26"/>
+          <w:szCs w:val="26"/>
+        </w:rPr>
+        <w:t>Never Skip the End Tag</w:t>
+      </w:r>
+    </w:p>
+    <w:p>
+      <w:pPr>
+        <w:pStyle w:val="ListParagraph"/>
+        <w:numPr>
+          <w:ilvl w:val="1"/>
+          <w:numId w:val="10"/>
+        </w:numPr>
+      </w:pPr>
+      <w:r>
+        <w:t xml:space="preserve">Some HTML elements will display correctly, even if you forget the end </w:t>
+      </w:r>
+      <w:proofErr w:type="gramStart"/>
+      <w:r>
+        <w:t>tag</w:t>
+      </w:r>
+      <w:r>
+        <w:t>(</w:t>
       </w:r>
       <w:proofErr w:type="gramEnd"/>
+      <w:r>
+        <w:t>as shown in code two)</w:t>
+      </w:r>
+    </w:p>
+    <w:p>
+      <w:pPr>
+        <w:pStyle w:val="ListParagraph"/>
+      </w:pPr>
+    </w:p>
+    <w:p>
+      <w:pPr>
+        <w:pStyle w:val="ListParagraph"/>
+        <w:numPr>
+          <w:ilvl w:val="0"/>
+          <w:numId w:val="10"/>
+        </w:numPr>
+        <w:rPr>
+          <w:color w:val="ED7D31" w:themeColor="accent2"/>
+        </w:rPr>
+      </w:pPr>
+      <w:r>
+        <w:rPr>
+          <w:color w:val="ED7D31" w:themeColor="accent2"/>
+          <w:sz w:val="26"/>
+          <w:szCs w:val="26"/>
+        </w:rPr>
+        <w:t>Empty HTML Elements</w:t>
+      </w:r>
+    </w:p>
+    <w:p>
+      <w:pPr>
+        <w:pStyle w:val="ListParagraph"/>
+        <w:numPr>
+          <w:ilvl w:val="1"/>
+          <w:numId w:val="10"/>
+        </w:numPr>
+        <w:rPr>
+          <w:color w:val="0D0D0D" w:themeColor="text1" w:themeTint="F2"/>
+        </w:rPr>
+      </w:pPr>
+      <w:r>
+        <w:rPr>
+          <w:color w:val="0D0D0D" w:themeColor="text1" w:themeTint="F2"/>
+        </w:rPr>
+        <w:t>HTML elements with no content are called empty elements.</w:t>
+      </w:r>
+    </w:p>
+    <w:p>
+      <w:pPr>
+        <w:pStyle w:val="ListParagraph"/>
+        <w:numPr>
+          <w:ilvl w:val="1"/>
+          <w:numId w:val="10"/>
+        </w:numPr>
+        <w:rPr>
+          <w:color w:val="0D0D0D" w:themeColor="text1" w:themeTint="F2"/>
+        </w:rPr>
+      </w:pPr>
+      <w:r>
+        <w:rPr>
+          <w:color w:val="0D0D0D" w:themeColor="text1" w:themeTint="F2"/>
+        </w:rPr>
+        <w:t xml:space="preserve">The </w:t>
+      </w:r>
+      <w:r>
+        <w:rPr>
+          <w:color w:val="FF0000"/>
+        </w:rPr>
+        <w:t xml:space="preserve">&lt;br&gt; </w:t>
+      </w:r>
+      <w:r>
+        <w:rPr>
+          <w:color w:val="0D0D0D" w:themeColor="text1" w:themeTint="F2"/>
+        </w:rPr>
+        <w:t>tag defines a line break, and is an empty element without a closing tag</w:t>
+      </w:r>
+      <w:r>
+        <w:rPr>
+          <w:color w:val="0D0D0D" w:themeColor="text1" w:themeTint="F2"/>
+        </w:rPr>
+        <w:t>.</w:t>
+      </w:r>
+    </w:p>
+    <w:p/>
+    <w:p/>
+    <w:p/>
+    <w:p/>
+    <w:p/>
+    <w:p/>
+    <w:p>
+      <w:pPr>
+        <w:pStyle w:val="Heading2"/>
+        <w:jc w:val="center"/>
+        <w:rPr>
+          <w:sz w:val="40"/>
+          <w:szCs w:val="40"/>
+        </w:rPr>
+      </w:pPr>
+      <w:r>
+        <w:rPr>
+          <w:sz w:val="40"/>
+          <w:szCs w:val="40"/>
+        </w:rPr>
+        <w:lastRenderedPageBreak/>
+        <w:t xml:space="preserve">HTML </w:t>
+      </w:r>
+      <w:r>
+        <w:rPr>
+          <w:sz w:val="40"/>
+          <w:szCs w:val="40"/>
+        </w:rPr>
+        <w:t>Attributes</w:t>
+      </w:r>
+    </w:p>
+    <w:p/>
+    <w:p>
+      <w:pPr>
+        <w:pStyle w:val="Heading2"/>
+        <w:rPr>
+          <w:sz w:val="32"/>
+          <w:szCs w:val="32"/>
+        </w:rPr>
+      </w:pPr>
+      <w:r>
+        <w:rPr>
+          <w:sz w:val="32"/>
+          <w:szCs w:val="32"/>
+        </w:rPr>
+        <w:t>Code</w:t>
+      </w:r>
+      <w:r>
+        <w:rPr>
+          <w:sz w:val="32"/>
+          <w:szCs w:val="32"/>
+        </w:rPr>
+        <w:t>: -</w:t>
+      </w:r>
+    </w:p>
+    <w:p>
+      <w:r>
+        <w:rPr>
+          <w:noProof/>
+        </w:rPr>
+        <w:drawing>
+          <wp:inline distT="0" distB="0" distL="0" distR="0" wp14:anchorId="66DF9907" wp14:editId="2EA321F5">
+            <wp:extent cx="5731510" cy="1379855"/>
+            <wp:effectExtent l="0" t="0" r="2540" b="0"/>
+            <wp:docPr id="208374786" name="Picture 1"/>
+            <wp:cNvGraphicFramePr>
+              <a:graphicFrameLocks xmlns:a="http://schemas.openxmlformats.org/drawingml/2006/main" noChangeAspect="1"/>
+            </wp:cNvGraphicFramePr>
+            <a:graphic xmlns:a="http://schemas.openxmlformats.org/drawingml/2006/main">
+              <a:graphicData uri="http://schemas.openxmlformats.org/drawingml/2006/picture">
+                <pic:pic xmlns:pic="http://schemas.openxmlformats.org/drawingml/2006/picture">
+                  <pic:nvPicPr>
+                    <pic:cNvPr id="208374786" name=""/>
+                    <pic:cNvPicPr/>
+                  </pic:nvPicPr>
+                  <pic:blipFill>
+                    <a:blip r:embed="rId15"/>
+                    <a:stretch>
+                      <a:fillRect/>
+                    </a:stretch>
+                  </pic:blipFill>
+                  <pic:spPr>
+                    <a:xfrm>
+                      <a:off x="0" y="0"/>
+                      <a:ext cx="5731510" cy="1379855"/>
+                    </a:xfrm>
+                    <a:prstGeom prst="rect">
+                      <a:avLst/>
+                    </a:prstGeom>
+                  </pic:spPr>
+                </pic:pic>
+              </a:graphicData>
+            </a:graphic>
+          </wp:inline>
+        </w:drawing>
+      </w:r>
+    </w:p>
+    <w:p>
+      <w:pPr>
+        <w:pStyle w:val="Heading2"/>
+        <w:rPr>
+          <w:sz w:val="32"/>
+          <w:szCs w:val="32"/>
+        </w:rPr>
+      </w:pPr>
+      <w:r>
+        <w:rPr>
+          <w:sz w:val="32"/>
+          <w:szCs w:val="32"/>
+        </w:rPr>
+        <w:t>Web-page display</w:t>
+      </w:r>
+      <w:r>
+        <w:rPr>
+          <w:sz w:val="32"/>
+          <w:szCs w:val="32"/>
+        </w:rPr>
+        <w:t>: -</w:t>
+      </w:r>
+    </w:p>
+    <w:p/>
+    <w:p>
+      <w:r>
+        <w:rPr>
+          <w:noProof/>
+        </w:rPr>
+        <w:drawing>
+          <wp:inline distT="0" distB="0" distL="0" distR="0" wp14:anchorId="332B335C" wp14:editId="494D23C3">
+            <wp:extent cx="3048000" cy="3266486"/>
+            <wp:effectExtent l="0" t="0" r="0" b="0"/>
+            <wp:docPr id="1943608082" name="Picture 1"/>
+            <wp:cNvGraphicFramePr>
+              <a:graphicFrameLocks xmlns:a="http://schemas.openxmlformats.org/drawingml/2006/main" noChangeAspect="1"/>
+            </wp:cNvGraphicFramePr>
+            <a:graphic xmlns:a="http://schemas.openxmlformats.org/drawingml/2006/main">
+              <a:graphicData uri="http://schemas.openxmlformats.org/drawingml/2006/picture">
+                <pic:pic xmlns:pic="http://schemas.openxmlformats.org/drawingml/2006/picture">
+                  <pic:nvPicPr>
+                    <pic:cNvPr id="1943608082" name=""/>
+                    <pic:cNvPicPr/>
+                  </pic:nvPicPr>
+                  <pic:blipFill>
+                    <a:blip r:embed="rId16"/>
+                    <a:stretch>
+                      <a:fillRect/>
+                    </a:stretch>
+                  </pic:blipFill>
+                  <pic:spPr>
+                    <a:xfrm>
+                      <a:off x="0" y="0"/>
+                      <a:ext cx="3055525" cy="3274550"/>
+                    </a:xfrm>
+                    <a:prstGeom prst="rect">
+                      <a:avLst/>
+                    </a:prstGeom>
+                  </pic:spPr>
+                </pic:pic>
+              </a:graphicData>
+            </a:graphic>
+          </wp:inline>
+        </w:drawing>
+      </w:r>
+    </w:p>
+    <w:p>
+      <w:pPr>
+        <w:pStyle w:val="Heading2"/>
+        <w:rPr>
+          <w:sz w:val="32"/>
+          <w:szCs w:val="32"/>
+        </w:rPr>
+      </w:pPr>
+      <w:r>
+        <w:rPr>
+          <w:sz w:val="32"/>
+          <w:szCs w:val="32"/>
+        </w:rPr>
+        <w:t>Important Points</w:t>
+      </w:r>
+      <w:r>
+        <w:rPr>
+          <w:sz w:val="32"/>
+          <w:szCs w:val="32"/>
+        </w:rPr>
+        <w:t>: -</w:t>
+      </w:r>
+    </w:p>
+    <w:p/>
+    <w:p>
+      <w:pPr>
+        <w:pStyle w:val="ListParagraph"/>
+        <w:numPr>
+          <w:ilvl w:val="0"/>
+          <w:numId w:val="11"/>
+        </w:numPr>
+        <w:rPr>
+          <w:color w:val="ED7D31" w:themeColor="accent2"/>
+          <w:sz w:val="26"/>
+          <w:szCs w:val="26"/>
+        </w:rPr>
+      </w:pPr>
+      <w:r>
+        <w:rPr>
+          <w:color w:val="ED7D31" w:themeColor="accent2"/>
+          <w:sz w:val="26"/>
+          <w:szCs w:val="26"/>
+        </w:rPr>
+        <w:t>HTML Attributes</w:t>
+      </w:r>
+    </w:p>
+    <w:p>
+      <w:pPr>
+        <w:pStyle w:val="ListParagraph"/>
+        <w:numPr>
+          <w:ilvl w:val="1"/>
+          <w:numId w:val="11"/>
+        </w:numPr>
+      </w:pPr>
+      <w:r>
+        <w:t xml:space="preserve">All HTML elements can have </w:t>
+      </w:r>
+      <w:r>
+        <w:rPr>
+          <w:b/>
+          <w:bCs/>
+        </w:rPr>
+        <w:t>attributes</w:t>
+      </w:r>
+    </w:p>
+    <w:p>
+      <w:pPr>
+        <w:pStyle w:val="ListParagraph"/>
+        <w:numPr>
+          <w:ilvl w:val="1"/>
+          <w:numId w:val="11"/>
+        </w:numPr>
+      </w:pPr>
+      <w:r>
+        <w:t xml:space="preserve">Attributes provide </w:t>
+      </w:r>
+      <w:r>
+        <w:rPr>
+          <w:b/>
+          <w:bCs/>
+        </w:rPr>
+        <w:t xml:space="preserve">additional information </w:t>
+      </w:r>
+      <w:r>
+        <w:t>about elements</w:t>
+      </w:r>
+    </w:p>
+    <w:p>
+      <w:pPr>
+        <w:pStyle w:val="ListParagraph"/>
+        <w:numPr>
+          <w:ilvl w:val="1"/>
+          <w:numId w:val="11"/>
+        </w:numPr>
+      </w:pPr>
+      <w:r>
+        <w:t xml:space="preserve">Attributes are always specified in </w:t>
+      </w:r>
+      <w:r>
+        <w:rPr>
+          <w:b/>
+          <w:bCs/>
+        </w:rPr>
+        <w:t>the start tag</w:t>
+      </w:r>
+    </w:p>
+    <w:p>
+      <w:pPr>
+        <w:pStyle w:val="ListParagraph"/>
+        <w:numPr>
+          <w:ilvl w:val="1"/>
+          <w:numId w:val="11"/>
+        </w:numPr>
+      </w:pPr>
+      <w:r>
+        <w:t xml:space="preserve">Attributes usually come in name/value pairs like: </w:t>
+      </w:r>
+      <w:r>
+        <w:rPr>
+          <w:b/>
+          <w:bCs/>
+        </w:rPr>
+        <w:t>name="value"</w:t>
+      </w:r>
+    </w:p>
+    <w:p>
+      <w:pPr>
+        <w:pStyle w:val="ListParagraph"/>
+      </w:pPr>
+    </w:p>
+    <w:p>
+      <w:pPr>
+        <w:pStyle w:val="ListParagraph"/>
+        <w:numPr>
+          <w:ilvl w:val="0"/>
+          <w:numId w:val="11"/>
+        </w:numPr>
+        <w:rPr>
+          <w:color w:val="ED7D31" w:themeColor="accent2"/>
+          <w:sz w:val="26"/>
+          <w:szCs w:val="26"/>
+        </w:rPr>
+      </w:pPr>
+      <w:r>
+        <w:rPr>
+          <w:color w:val="ED7D31" w:themeColor="accent2"/>
+          <w:sz w:val="26"/>
+          <w:szCs w:val="26"/>
+        </w:rPr>
+        <w:t>Href Attribute</w:t>
+      </w:r>
+    </w:p>
+    <w:p>
+      <w:pPr>
+        <w:pStyle w:val="ListParagraph"/>
+        <w:numPr>
+          <w:ilvl w:val="1"/>
+          <w:numId w:val="11"/>
+        </w:numPr>
+      </w:pPr>
+      <w:r>
+        <w:t xml:space="preserve">The </w:t>
+      </w:r>
+      <w:r>
+        <w:rPr>
+          <w:color w:val="FF0000"/>
+        </w:rPr>
+        <w:t>&lt;a&gt;</w:t>
+      </w:r>
+      <w:r>
+        <w:t xml:space="preserve"> tag defines a hyperlink. The </w:t>
+      </w:r>
+      <w:r>
+        <w:rPr>
+          <w:color w:val="FF0000"/>
+        </w:rPr>
+        <w:t>href</w:t>
+      </w:r>
+      <w:r>
+        <w:t xml:space="preserve"> attribute specifies the URL of the page the link goes to</w:t>
+      </w:r>
+      <w:r>
+        <w:t>.</w:t>
+      </w:r>
+    </w:p>
+    <w:p/>
+    <w:p>
+      <w:pPr>
+        <w:pStyle w:val="ListParagraph"/>
+        <w:numPr>
+          <w:ilvl w:val="0"/>
+          <w:numId w:val="11"/>
+        </w:numPr>
+        <w:rPr>
+          <w:color w:val="ED7D31" w:themeColor="accent2"/>
+          <w:sz w:val="26"/>
+          <w:szCs w:val="26"/>
+        </w:rPr>
+      </w:pPr>
+      <w:r>
+        <w:rPr>
+          <w:color w:val="ED7D31" w:themeColor="accent2"/>
+          <w:sz w:val="26"/>
+          <w:szCs w:val="26"/>
+        </w:rPr>
+        <w:t>Src Attribute</w:t>
+      </w:r>
+    </w:p>
+    <w:p>
+      <w:pPr>
+        <w:pStyle w:val="ListParagraph"/>
+        <w:numPr>
+          <w:ilvl w:val="1"/>
+          <w:numId w:val="11"/>
+        </w:numPr>
+      </w:pPr>
+      <w:r>
+        <w:t xml:space="preserve">The </w:t>
+      </w:r>
+      <w:r>
+        <w:rPr>
+          <w:color w:val="FF0000"/>
+        </w:rPr>
+        <w:t xml:space="preserve">&lt;img&gt; </w:t>
+      </w:r>
+      <w:r>
+        <w:t xml:space="preserve">tag is used to embed an image in an HTML page. The </w:t>
+      </w:r>
+      <w:r>
+        <w:rPr>
+          <w:color w:val="FF0000"/>
+        </w:rPr>
+        <w:t>src</w:t>
+      </w:r>
+      <w:r>
+        <w:t xml:space="preserve"> attribute specifies the path to the image to be displayed</w:t>
+      </w:r>
+      <w:r>
+        <w:t>.</w:t>
+      </w:r>
+    </w:p>
+    <w:p>
+      <w:pPr>
+        <w:pStyle w:val="ListParagraph"/>
+      </w:pPr>
+    </w:p>
+    <w:p>
+      <w:pPr>
+        <w:pStyle w:val="ListParagraph"/>
+        <w:numPr>
+          <w:ilvl w:val="1"/>
+          <w:numId w:val="11"/>
+        </w:numPr>
+      </w:pPr>
+      <w:r>
+        <w:t xml:space="preserve">There are two ways to specify the URL in the </w:t>
+      </w:r>
+      <w:r>
+        <w:rPr>
+          <w:color w:val="FF0000"/>
+        </w:rPr>
+        <w:t>src</w:t>
+      </w:r>
+      <w:r>
+        <w:t xml:space="preserve"> attribute</w:t>
+      </w:r>
+      <w:r>
+        <w:t>:</w:t>
+      </w:r>
+    </w:p>
+    <w:p>
+      <w:pPr>
+        <w:pStyle w:val="ListParagraph"/>
+      </w:pPr>
+    </w:p>
+    <w:p>
+      <w:pPr>
+        <w:pStyle w:val="ListParagraph"/>
+        <w:numPr>
+          <w:ilvl w:val="2"/>
+          <w:numId w:val="11"/>
+        </w:numPr>
+      </w:pPr>
+      <w:r>
+        <w:rPr>
+          <w:b/>
+          <w:bCs/>
+        </w:rPr>
+        <w:t>Absolute URL</w:t>
+      </w:r>
+      <w:r>
+        <w:t xml:space="preserve"> - Links to an external image that is hosted on another website.</w:t>
+      </w:r>
+      <w:r>
+        <w:t xml:space="preserve"> </w:t>
+      </w:r>
+      <w:r>
+        <w:t>Example: src="https://www.w3schools.com/images/img_girl.jpg".</w:t>
+      </w:r>
+    </w:p>
+    <w:p>
+      <w:pPr>
+        <w:pStyle w:val="ListParagraph"/>
+        <w:ind w:left="1080"/>
+      </w:pPr>
+    </w:p>
+    <w:p>
+      <w:pPr>
+        <w:pStyle w:val="ListParagraph"/>
+        <w:numPr>
+          <w:ilvl w:val="2"/>
+          <w:numId w:val="11"/>
+        </w:numPr>
+      </w:pPr>
+      <w:r>
+        <w:rPr>
+          <w:color w:val="FF0000"/>
+        </w:rPr>
+        <w:t xml:space="preserve">Relative URL </w:t>
+      </w:r>
+      <w:r>
+        <w:t>- Links to an image that is hosted within the website. Here, the URL does not include the domain name. If the URL begins without a slash, it will be relative to the current page. Example: src="img_girl.jpg". If the URL begins with a slash, it will be relative to the domain. Example: src="/images/img_girl.jpg".</w:t>
+      </w:r>
+    </w:p>
+    <w:p>
+      <w:pPr>
+        <w:pStyle w:val="ListParagraph"/>
+      </w:pPr>
+    </w:p>
+    <w:p>
+      <w:pPr>
+        <w:pStyle w:val="ListParagraph"/>
+        <w:numPr>
+          <w:ilvl w:val="0"/>
+          <w:numId w:val="11"/>
+        </w:numPr>
+        <w:rPr>
+          <w:color w:val="ED7D31" w:themeColor="accent2"/>
+          <w:sz w:val="26"/>
+          <w:szCs w:val="26"/>
+        </w:rPr>
+      </w:pPr>
+      <w:r>
+        <w:rPr>
+          <w:color w:val="ED7D31" w:themeColor="accent2"/>
+          <w:sz w:val="26"/>
+          <w:szCs w:val="26"/>
+        </w:rPr>
+        <w:t>Width and height Attributes</w:t>
+      </w:r>
+    </w:p>
+    <w:p>
+      <w:pPr>
+        <w:pStyle w:val="ListParagraph"/>
+        <w:numPr>
+          <w:ilvl w:val="1"/>
+          <w:numId w:val="11"/>
+        </w:numPr>
+      </w:pPr>
+      <w:r>
+        <w:t xml:space="preserve">The </w:t>
+      </w:r>
+      <w:r>
+        <w:rPr>
+          <w:color w:val="FF0000"/>
+        </w:rPr>
+        <w:t xml:space="preserve">&lt;img&gt; </w:t>
+      </w:r>
+      <w:r>
+        <w:t xml:space="preserve">tag should also contain the </w:t>
+      </w:r>
+      <w:r>
+        <w:rPr>
+          <w:color w:val="FF0000"/>
+        </w:rPr>
+        <w:t>width</w:t>
+      </w:r>
+      <w:r>
+        <w:t xml:space="preserve"> and height </w:t>
+      </w:r>
+      <w:r>
+        <w:rPr>
+          <w:color w:val="FF0000"/>
+        </w:rPr>
+        <w:t>attributes</w:t>
+      </w:r>
+      <w:r>
+        <w:t>, which specify the width and height of the image (in pixels)</w:t>
+      </w:r>
+      <w:r>
+        <w:t>.</w:t>
+      </w:r>
+    </w:p>
+    <w:p>
+      <w:pPr>
+        <w:pStyle w:val="ListParagraph"/>
+      </w:pPr>
+    </w:p>
+    <w:p>
+      <w:pPr>
+        <w:pStyle w:val="ListParagraph"/>
+        <w:numPr>
+          <w:ilvl w:val="0"/>
+          <w:numId w:val="11"/>
+        </w:numPr>
+        <w:rPr>
+          <w:color w:val="ED7D31" w:themeColor="accent2"/>
+          <w:sz w:val="26"/>
+          <w:szCs w:val="26"/>
+        </w:rPr>
+      </w:pPr>
+      <w:r>
+        <w:rPr>
+          <w:color w:val="ED7D31" w:themeColor="accent2"/>
+          <w:sz w:val="26"/>
+          <w:szCs w:val="26"/>
+        </w:rPr>
+        <w:t>The alt Attribute</w:t>
+      </w:r>
+    </w:p>
+    <w:p>
+      <w:pPr>
+        <w:pStyle w:val="ListParagraph"/>
+        <w:numPr>
+          <w:ilvl w:val="1"/>
+          <w:numId w:val="11"/>
+        </w:numPr>
+      </w:pPr>
+      <w:r>
+        <w:t xml:space="preserve">The required </w:t>
+      </w:r>
+      <w:r>
+        <w:rPr>
+          <w:color w:val="FF0000"/>
+        </w:rPr>
+        <w:t>alt</w:t>
+      </w:r>
+      <w:r>
+        <w:t xml:space="preserve"> attribute for the </w:t>
+      </w:r>
+      <w:r>
+        <w:rPr>
+          <w:color w:val="FF0000"/>
+        </w:rPr>
+        <w:t xml:space="preserve">&lt;img&gt; </w:t>
+      </w:r>
+      <w:r>
+        <w:t xml:space="preserve">tag specifies an alternate text for an image, if the image for some reason cannot be displayed. This can be due to a slow connection, or an error in the </w:t>
+      </w:r>
+      <w:r>
+        <w:rPr>
+          <w:color w:val="FF0000"/>
+        </w:rPr>
+        <w:t>src</w:t>
+      </w:r>
+      <w:r>
+        <w:t xml:space="preserve"> attribute, or if the user uses a screen reader</w:t>
+      </w:r>
+      <w:r>
+        <w:t>.</w:t>
+      </w:r>
+    </w:p>
+    <w:p>
+      <w:pPr>
+        <w:pStyle w:val="ListParagraph"/>
+      </w:pPr>
+    </w:p>
+    <w:p>
+      <w:pPr>
+        <w:pStyle w:val="ListParagraph"/>
+        <w:numPr>
+          <w:ilvl w:val="0"/>
+          <w:numId w:val="11"/>
+        </w:numPr>
+        <w:rPr>
+          <w:color w:val="ED7D31" w:themeColor="accent2"/>
+          <w:sz w:val="26"/>
+          <w:szCs w:val="26"/>
+        </w:rPr>
+      </w:pPr>
+      <w:r>
+        <w:rPr>
+          <w:color w:val="ED7D31" w:themeColor="accent2"/>
+          <w:sz w:val="26"/>
+          <w:szCs w:val="26"/>
+        </w:rPr>
+        <w:t>The Styl</w:t>
+      </w:r>
+      <w:r>
+        <w:rPr>
+          <w:color w:val="ED7D31" w:themeColor="accent2"/>
+          <w:sz w:val="26"/>
+          <w:szCs w:val="26"/>
+        </w:rPr>
+        <w:t>e</w:t>
+      </w:r>
+      <w:r>
+        <w:rPr>
+          <w:color w:val="ED7D31" w:themeColor="accent2"/>
+          <w:sz w:val="26"/>
+          <w:szCs w:val="26"/>
+        </w:rPr>
+        <w:t xml:space="preserve"> Attribute</w:t>
+      </w:r>
+    </w:p>
+    <w:p>
+      <w:pPr>
+        <w:pStyle w:val="ListParagraph"/>
+        <w:numPr>
+          <w:ilvl w:val="1"/>
+          <w:numId w:val="11"/>
+        </w:numPr>
+      </w:pPr>
+      <w:r>
+        <w:t xml:space="preserve">The </w:t>
+      </w:r>
+      <w:r>
+        <w:rPr>
+          <w:color w:val="FF0000"/>
+        </w:rPr>
+        <w:t>style</w:t>
+      </w:r>
+      <w:r>
+        <w:t xml:space="preserve"> attribute is used to add styles to an element, such as color, font, size, and more.</w:t>
+      </w:r>
+    </w:p>
+    <w:p>
+      <w:pPr>
+        <w:pStyle w:val="ListParagraph"/>
+      </w:pPr>
+    </w:p>
+    <w:p>
+      <w:pPr>
+        <w:pStyle w:val="ListParagraph"/>
+        <w:numPr>
+          <w:ilvl w:val="0"/>
+          <w:numId w:val="11"/>
+        </w:numPr>
+        <w:rPr>
+          <w:color w:val="ED7D31" w:themeColor="accent2"/>
+          <w:sz w:val="26"/>
+          <w:szCs w:val="26"/>
+        </w:rPr>
+      </w:pPr>
+      <w:r>
+        <w:rPr>
+          <w:color w:val="ED7D31" w:themeColor="accent2"/>
+          <w:sz w:val="26"/>
+          <w:szCs w:val="26"/>
+        </w:rPr>
+        <w:t>The lang Attribute</w:t>
+      </w:r>
+    </w:p>
+    <w:p>
+      <w:pPr>
+        <w:pStyle w:val="ListParagraph"/>
+        <w:numPr>
+          <w:ilvl w:val="1"/>
+          <w:numId w:val="11"/>
+        </w:numPr>
+      </w:pPr>
+      <w:r>
+        <w:t>You should always include the</w:t>
+      </w:r>
+      <w:r>
+        <w:rPr>
+          <w:color w:val="FF0000"/>
+        </w:rPr>
+        <w:t xml:space="preserve"> lang </w:t>
+      </w:r>
+      <w:r>
+        <w:t xml:space="preserve">attribute inside the </w:t>
+      </w:r>
+      <w:r>
+        <w:rPr>
+          <w:color w:val="FF0000"/>
+        </w:rPr>
+        <w:t xml:space="preserve">&lt;html&gt; </w:t>
+      </w:r>
+      <w:r>
+        <w:t>tag, to declare the language of the Web page. This is meant to assist search engines and browsers.</w:t>
+      </w:r>
+    </w:p>
+    <w:p>
+      <w:pPr>
+        <w:pStyle w:val="ListParagraph"/>
+        <w:numPr>
+          <w:ilvl w:val="1"/>
+          <w:numId w:val="11"/>
+        </w:numPr>
+      </w:pPr>
+      <w:r>
+        <w:t xml:space="preserve">Country codes can also be added to the language code in the </w:t>
+      </w:r>
+      <w:r>
+        <w:rPr>
+          <w:color w:val="FF0000"/>
+        </w:rPr>
+        <w:t xml:space="preserve">lang </w:t>
+      </w:r>
+      <w:r>
+        <w:t>attribute. So, the first two characters define the language of the HTML page, and the last two characters define the country.</w:t>
+      </w:r>
+    </w:p>
+    <w:p>
+      <w:pPr>
+        <w:pStyle w:val="ListParagraph"/>
+      </w:pPr>
+    </w:p>
+    <w:p>
+      <w:pPr>
+        <w:pStyle w:val="ListParagraph"/>
+        <w:numPr>
+          <w:ilvl w:val="0"/>
+          <w:numId w:val="11"/>
+        </w:numPr>
+        <w:rPr>
+          <w:color w:val="ED7D31" w:themeColor="accent2"/>
+          <w:sz w:val="26"/>
+          <w:szCs w:val="26"/>
+        </w:rPr>
+      </w:pPr>
+      <w:r>
+        <w:rPr>
+          <w:color w:val="ED7D31" w:themeColor="accent2"/>
+          <w:sz w:val="26"/>
+          <w:szCs w:val="26"/>
+        </w:rPr>
+        <w:t>The Title Attribute</w:t>
+      </w:r>
+    </w:p>
+    <w:p>
+      <w:pPr>
+        <w:pStyle w:val="ListParagraph"/>
+        <w:numPr>
+          <w:ilvl w:val="1"/>
+          <w:numId w:val="11"/>
+        </w:numPr>
+      </w:pPr>
+      <w:r>
+        <w:t xml:space="preserve">The </w:t>
+      </w:r>
+      <w:r>
+        <w:rPr>
+          <w:color w:val="FF0000"/>
+        </w:rPr>
+        <w:t>title</w:t>
+      </w:r>
+      <w:r>
+        <w:t xml:space="preserve"> attribute defines some extra information about an element.</w:t>
+      </w:r>
+    </w:p>
+    <w:p>
+      <w:pPr>
+        <w:pStyle w:val="ListParagraph"/>
+        <w:numPr>
+          <w:ilvl w:val="1"/>
+          <w:numId w:val="11"/>
+        </w:numPr>
+      </w:pPr>
+      <w:r>
+        <w:t>The value of the title attribute will be displayed as a tooltip when you mouse over the element</w:t>
+      </w:r>
+    </w:p>
+    <w:p/>
+    <w:p/>
+    <w:p/>
+    <w:p/>
+    <w:p>
+      <w:pPr>
+        <w:pStyle w:val="Heading2"/>
+        <w:jc w:val="center"/>
+        <w:rPr>
+          <w:sz w:val="40"/>
+          <w:szCs w:val="40"/>
+        </w:rPr>
+      </w:pPr>
+      <w:r>
+        <w:rPr>
+          <w:sz w:val="40"/>
+          <w:szCs w:val="40"/>
+        </w:rPr>
+        <w:lastRenderedPageBreak/>
+        <w:t>HTML Attributes</w:t>
+      </w:r>
+    </w:p>
+    <w:p/>
+    <w:p>
+      <w:pPr>
+        <w:pStyle w:val="Heading2"/>
+        <w:rPr>
+          <w:sz w:val="32"/>
+          <w:szCs w:val="32"/>
+        </w:rPr>
+      </w:pPr>
+      <w:r>
+        <w:rPr>
+          <w:sz w:val="32"/>
+          <w:szCs w:val="32"/>
+        </w:rPr>
+        <w:t>Code</w:t>
+      </w:r>
+      <w:r>
+        <w:rPr>
+          <w:sz w:val="32"/>
+          <w:szCs w:val="32"/>
+        </w:rPr>
+        <w:t>: -</w:t>
+      </w:r>
+    </w:p>
+    <w:p>
+      <w:r>
+        <w:rPr>
+          <w:noProof/>
+        </w:rPr>
+        <w:drawing>
+          <wp:inline distT="0" distB="0" distL="0" distR="0" wp14:anchorId="2FD6D184" wp14:editId="64772FB4">
+            <wp:extent cx="1956080" cy="1898650"/>
+            <wp:effectExtent l="0" t="0" r="6350" b="6350"/>
+            <wp:docPr id="1587955886" name="Picture 1"/>
+            <wp:cNvGraphicFramePr>
+              <a:graphicFrameLocks xmlns:a="http://schemas.openxmlformats.org/drawingml/2006/main" noChangeAspect="1"/>
+            </wp:cNvGraphicFramePr>
+            <a:graphic xmlns:a="http://schemas.openxmlformats.org/drawingml/2006/main">
+              <a:graphicData uri="http://schemas.openxmlformats.org/drawingml/2006/picture">
+                <pic:pic xmlns:pic="http://schemas.openxmlformats.org/drawingml/2006/picture">
+                  <pic:nvPicPr>
+                    <pic:cNvPr id="1587955886" name=""/>
+                    <pic:cNvPicPr/>
+                  </pic:nvPicPr>
+                  <pic:blipFill>
+                    <a:blip r:embed="rId17"/>
+                    <a:stretch>
+                      <a:fillRect/>
+                    </a:stretch>
+                  </pic:blipFill>
+                  <pic:spPr>
+                    <a:xfrm>
+                      <a:off x="0" y="0"/>
+                      <a:ext cx="1962324" cy="1904711"/>
+                    </a:xfrm>
+                    <a:prstGeom prst="rect">
+                      <a:avLst/>
+                    </a:prstGeom>
+                  </pic:spPr>
+                </pic:pic>
+              </a:graphicData>
+            </a:graphic>
+          </wp:inline>
+        </w:drawing>
+      </w:r>
+    </w:p>
+    <w:p>
+      <w:pPr>
+        <w:pStyle w:val="Heading2"/>
+        <w:rPr>
+          <w:sz w:val="32"/>
+          <w:szCs w:val="32"/>
+        </w:rPr>
+      </w:pPr>
+      <w:r>
+        <w:rPr>
+          <w:sz w:val="32"/>
+          <w:szCs w:val="32"/>
+        </w:rPr>
+        <w:t>Web-page display</w:t>
+      </w:r>
+      <w:r>
+        <w:rPr>
+          <w:sz w:val="32"/>
+          <w:szCs w:val="32"/>
+        </w:rPr>
+        <w:t>: -</w:t>
+      </w:r>
+    </w:p>
+    <w:p>
+      <w:r>
+        <w:rPr>
+          <w:noProof/>
+        </w:rPr>
+        <w:drawing>
+          <wp:inline distT="0" distB="0" distL="0" distR="0" wp14:anchorId="7CE78A61" wp14:editId="59B4A226">
+            <wp:extent cx="1615580" cy="2560542"/>
+            <wp:effectExtent l="0" t="0" r="3810" b="0"/>
+            <wp:docPr id="1970026042" name="Picture 1"/>
+            <wp:cNvGraphicFramePr>
+              <a:graphicFrameLocks xmlns:a="http://schemas.openxmlformats.org/drawingml/2006/main" noChangeAspect="1"/>
+            </wp:cNvGraphicFramePr>
+            <a:graphic xmlns:a="http://schemas.openxmlformats.org/drawingml/2006/main">
+              <a:graphicData uri="http://schemas.openxmlformats.org/drawingml/2006/picture">
+                <pic:pic xmlns:pic="http://schemas.openxmlformats.org/drawingml/2006/picture">
+                  <pic:nvPicPr>
+                    <pic:cNvPr id="1970026042" name=""/>
+                    <pic:cNvPicPr/>
+                  </pic:nvPicPr>
+                  <pic:blipFill>
+                    <a:blip r:embed="rId18"/>
+                    <a:stretch>
+                      <a:fillRect/>
+                    </a:stretch>
+                  </pic:blipFill>
+                  <pic:spPr>
+                    <a:xfrm>
+                      <a:off x="0" y="0"/>
+                      <a:ext cx="1615580" cy="2560542"/>
+                    </a:xfrm>
+                    <a:prstGeom prst="rect">
+                      <a:avLst/>
+                    </a:prstGeom>
+                  </pic:spPr>
+                </pic:pic>
+              </a:graphicData>
+            </a:graphic>
+          </wp:inline>
+        </w:drawing>
+      </w:r>
+    </w:p>
+    <w:p>
+      <w:pPr>
+        <w:pStyle w:val="Heading2"/>
+        <w:rPr>
+          <w:sz w:val="32"/>
+          <w:szCs w:val="32"/>
+        </w:rPr>
+      </w:pPr>
+      <w:r>
+        <w:rPr>
+          <w:sz w:val="32"/>
+          <w:szCs w:val="32"/>
+        </w:rPr>
+        <w:t>Important Points</w:t>
+      </w:r>
+      <w:r>
+        <w:rPr>
+          <w:sz w:val="32"/>
+          <w:szCs w:val="32"/>
+        </w:rPr>
+        <w:t>: -</w:t>
+      </w:r>
     </w:p>
     <w:p>
       <w:pPr>
@@ -654,8 +2862,928 @@
     </w:p>
     <w:p>
       <w:pPr>
-        <w:ind w:left="360"/>
-      </w:pPr>
+        <w:pStyle w:val="ListParagraph"/>
+        <w:numPr>
+          <w:ilvl w:val="1"/>
+          <w:numId w:val="12"/>
+        </w:numPr>
+      </w:pPr>
+      <w:r>
+        <w:t>HTML headings are titles or subtitles that you want to display on a webpage.</w:t>
+      </w:r>
+    </w:p>
+    <w:p>
+      <w:pPr>
+        <w:pStyle w:val="ListParagraph"/>
+        <w:numPr>
+          <w:ilvl w:val="1"/>
+          <w:numId w:val="12"/>
+        </w:numPr>
+      </w:pPr>
+      <w:r>
+        <w:t xml:space="preserve">HTML headings are defined with the </w:t>
+      </w:r>
+      <w:r>
+        <w:rPr>
+          <w:color w:val="FF0000"/>
+        </w:rPr>
+        <w:t xml:space="preserve">&lt;h1&gt; </w:t>
+      </w:r>
+      <w:r>
+        <w:t xml:space="preserve">to </w:t>
+      </w:r>
+      <w:r>
+        <w:rPr>
+          <w:color w:val="FF0000"/>
+        </w:rPr>
+        <w:t xml:space="preserve">&lt;h6&gt; </w:t>
+      </w:r>
+      <w:r>
+        <w:t>tags.</w:t>
+      </w:r>
+    </w:p>
+    <w:p>
+      <w:pPr>
+        <w:pStyle w:val="ListParagraph"/>
+        <w:numPr>
+          <w:ilvl w:val="1"/>
+          <w:numId w:val="12"/>
+        </w:numPr>
+      </w:pPr>
+      <w:r>
+        <w:rPr>
+          <w:color w:val="FF0000"/>
+        </w:rPr>
+        <w:t xml:space="preserve">&lt;h1&gt; </w:t>
+      </w:r>
+      <w:r>
+        <w:t xml:space="preserve">defines the most important heading. </w:t>
+      </w:r>
+      <w:r>
+        <w:rPr>
+          <w:color w:val="FF0000"/>
+        </w:rPr>
+        <w:t xml:space="preserve">&lt;h6&gt; </w:t>
+      </w:r>
+      <w:r>
+        <w:t>defines the least important heading.</w:t>
+      </w:r>
+    </w:p>
+    <w:p>
+      <w:pPr>
+        <w:pStyle w:val="ListParagraph"/>
+        <w:numPr>
+          <w:ilvl w:val="1"/>
+          <w:numId w:val="12"/>
+        </w:numPr>
+      </w:pPr>
+      <w:r>
+        <w:t>Search engines use the headings to index the structure and content of your web pages.</w:t>
+      </w:r>
+    </w:p>
+    <w:p>
+      <w:pPr>
+        <w:pStyle w:val="ListParagraph"/>
+        <w:numPr>
+          <w:ilvl w:val="1"/>
+          <w:numId w:val="12"/>
+        </w:numPr>
+      </w:pPr>
+      <w:r>
+        <w:t>Users often skim a page by its headings. It is important to use headings to show the document structure.</w:t>
+      </w:r>
+    </w:p>
+    <w:p>
+      <w:pPr>
+        <w:pStyle w:val="ListParagraph"/>
+        <w:numPr>
+          <w:ilvl w:val="1"/>
+          <w:numId w:val="12"/>
+        </w:numPr>
+      </w:pPr>
+      <w:r>
+        <w:rPr>
+          <w:color w:val="FF0000"/>
+        </w:rPr>
+        <w:t>&lt;h1&gt;</w:t>
+      </w:r>
+      <w:r>
+        <w:t xml:space="preserve"> headings should be used for main headings, followed by </w:t>
+      </w:r>
+      <w:r>
+        <w:rPr>
+          <w:color w:val="FF0000"/>
+        </w:rPr>
+        <w:t xml:space="preserve">&lt;h2&gt; </w:t>
+      </w:r>
+      <w:r>
+        <w:t xml:space="preserve">headings, then the less important </w:t>
+      </w:r>
+      <w:r>
+        <w:rPr>
+          <w:color w:val="FF0000"/>
+        </w:rPr>
+        <w:t xml:space="preserve">&lt;h3&gt;, </w:t>
+      </w:r>
+      <w:r>
+        <w:t>and so on.</w:t>
+      </w:r>
+    </w:p>
+    <w:p>
+      <w:pPr>
+        <w:pStyle w:val="ListParagraph"/>
+        <w:numPr>
+          <w:ilvl w:val="1"/>
+          <w:numId w:val="12"/>
+        </w:numPr>
+      </w:pPr>
+      <w:r>
+        <w:t xml:space="preserve">Each HTML heading has a default size. However, you can specify the size for any heading with the </w:t>
+      </w:r>
+      <w:r>
+        <w:rPr>
+          <w:color w:val="FF0000"/>
+        </w:rPr>
+        <w:t>style</w:t>
+      </w:r>
+      <w:r>
+        <w:t xml:space="preserve"> attribute, using the CSS </w:t>
+      </w:r>
+      <w:r>
+        <w:rPr>
+          <w:color w:val="FF0000"/>
+        </w:rPr>
+        <w:t xml:space="preserve">font-size </w:t>
+      </w:r>
+      <w:r>
+        <w:t>property</w:t>
+      </w:r>
+    </w:p>
+    <w:p/>
+    <w:p/>
+    <w:p>
+      <w:pPr>
+        <w:pStyle w:val="Heading2"/>
+        <w:jc w:val="center"/>
+        <w:rPr>
+          <w:sz w:val="40"/>
+          <w:szCs w:val="40"/>
+        </w:rPr>
+      </w:pPr>
+      <w:r>
+        <w:rPr>
+          <w:sz w:val="40"/>
+          <w:szCs w:val="40"/>
+        </w:rPr>
+        <w:lastRenderedPageBreak/>
+        <w:t>HTML Attributes</w:t>
+      </w:r>
+    </w:p>
+    <w:p/>
+    <w:p>
+      <w:pPr>
+        <w:pStyle w:val="Heading2"/>
+        <w:rPr>
+          <w:sz w:val="32"/>
+          <w:szCs w:val="32"/>
+        </w:rPr>
+      </w:pPr>
+      <w:r>
+        <w:rPr>
+          <w:sz w:val="32"/>
+          <w:szCs w:val="32"/>
+        </w:rPr>
+        <w:t>Code</w:t>
+      </w:r>
+      <w:r>
+        <w:rPr>
+          <w:sz w:val="32"/>
+          <w:szCs w:val="32"/>
+        </w:rPr>
+        <w:t>: -</w:t>
+      </w:r>
+    </w:p>
+    <w:p/>
+    <w:p>
+      <w:r>
+        <w:rPr>
+          <w:noProof/>
+        </w:rPr>
+        <w:drawing>
+          <wp:inline distT="0" distB="0" distL="0" distR="0" wp14:anchorId="65A6B254" wp14:editId="48AE928A">
+            <wp:extent cx="2455242" cy="2901950"/>
+            <wp:effectExtent l="0" t="0" r="2540" b="0"/>
+            <wp:docPr id="710463078" name="Picture 1"/>
+            <wp:cNvGraphicFramePr>
+              <a:graphicFrameLocks xmlns:a="http://schemas.openxmlformats.org/drawingml/2006/main" noChangeAspect="1"/>
+            </wp:cNvGraphicFramePr>
+            <a:graphic xmlns:a="http://schemas.openxmlformats.org/drawingml/2006/main">
+              <a:graphicData uri="http://schemas.openxmlformats.org/drawingml/2006/picture">
+                <pic:pic xmlns:pic="http://schemas.openxmlformats.org/drawingml/2006/picture">
+                  <pic:nvPicPr>
+                    <pic:cNvPr id="710463078" name=""/>
+                    <pic:cNvPicPr/>
+                  </pic:nvPicPr>
+                  <pic:blipFill>
+                    <a:blip r:embed="rId19"/>
+                    <a:stretch>
+                      <a:fillRect/>
+                    </a:stretch>
+                  </pic:blipFill>
+                  <pic:spPr>
+                    <a:xfrm>
+                      <a:off x="0" y="0"/>
+                      <a:ext cx="2459977" cy="2907546"/>
+                    </a:xfrm>
+                    <a:prstGeom prst="rect">
+                      <a:avLst/>
+                    </a:prstGeom>
+                  </pic:spPr>
+                </pic:pic>
+              </a:graphicData>
+            </a:graphic>
+          </wp:inline>
+        </w:drawing>
+      </w:r>
+    </w:p>
+    <w:p>
+      <w:pPr>
+        <w:pStyle w:val="Heading2"/>
+        <w:rPr>
+          <w:sz w:val="32"/>
+          <w:szCs w:val="32"/>
+        </w:rPr>
+      </w:pPr>
+      <w:r>
+        <w:rPr>
+          <w:sz w:val="32"/>
+          <w:szCs w:val="32"/>
+        </w:rPr>
+        <w:t>Web-page Display</w:t>
+      </w:r>
+      <w:r>
+        <w:rPr>
+          <w:sz w:val="32"/>
+          <w:szCs w:val="32"/>
+        </w:rPr>
+        <w:t>: -</w:t>
+      </w:r>
+    </w:p>
+    <w:p/>
+    <w:p>
+      <w:r>
+        <w:rPr>
+          <w:noProof/>
+        </w:rPr>
+        <w:drawing>
+          <wp:inline distT="0" distB="0" distL="0" distR="0" wp14:anchorId="1EAEA7A5" wp14:editId="0769ED58">
+            <wp:extent cx="5731510" cy="1581150"/>
+            <wp:effectExtent l="0" t="0" r="2540" b="0"/>
+            <wp:docPr id="1924114699" name="Picture 1"/>
+            <wp:cNvGraphicFramePr>
+              <a:graphicFrameLocks xmlns:a="http://schemas.openxmlformats.org/drawingml/2006/main" noChangeAspect="1"/>
+            </wp:cNvGraphicFramePr>
+            <a:graphic xmlns:a="http://schemas.openxmlformats.org/drawingml/2006/main">
+              <a:graphicData uri="http://schemas.openxmlformats.org/drawingml/2006/picture">
+                <pic:pic xmlns:pic="http://schemas.openxmlformats.org/drawingml/2006/picture">
+                  <pic:nvPicPr>
+                    <pic:cNvPr id="1924114699" name=""/>
+                    <pic:cNvPicPr/>
+                  </pic:nvPicPr>
+                  <pic:blipFill>
+                    <a:blip r:embed="rId20"/>
+                    <a:stretch>
+                      <a:fillRect/>
+                    </a:stretch>
+                  </pic:blipFill>
+                  <pic:spPr>
+                    <a:xfrm>
+                      <a:off x="0" y="0"/>
+                      <a:ext cx="5731510" cy="1581150"/>
+                    </a:xfrm>
+                    <a:prstGeom prst="rect">
+                      <a:avLst/>
+                    </a:prstGeom>
+                  </pic:spPr>
+                </pic:pic>
+              </a:graphicData>
+            </a:graphic>
+          </wp:inline>
+        </w:drawing>
+      </w:r>
+    </w:p>
+    <w:p>
+      <w:pPr>
+        <w:pStyle w:val="Heading2"/>
+        <w:rPr>
+          <w:sz w:val="32"/>
+          <w:szCs w:val="32"/>
+        </w:rPr>
+      </w:pPr>
+      <w:r>
+        <w:rPr>
+          <w:sz w:val="32"/>
+          <w:szCs w:val="32"/>
+        </w:rPr>
+        <w:t>Important Points</w:t>
+      </w:r>
+      <w:r>
+        <w:rPr>
+          <w:sz w:val="32"/>
+          <w:szCs w:val="32"/>
+        </w:rPr>
+        <w:t>: -</w:t>
+      </w:r>
+    </w:p>
+    <w:p/>
+    <w:p>
+      <w:pPr>
+        <w:pStyle w:val="ListParagraph"/>
+        <w:numPr>
+          <w:ilvl w:val="0"/>
+          <w:numId w:val="13"/>
+        </w:numPr>
+      </w:pPr>
+      <w:r>
+        <w:t xml:space="preserve">The HTML </w:t>
+      </w:r>
+      <w:r>
+        <w:rPr>
+          <w:color w:val="FF0000"/>
+        </w:rPr>
+        <w:t xml:space="preserve">&lt;p&gt; </w:t>
+      </w:r>
+      <w:r>
+        <w:t>element defines a paragraph.</w:t>
+      </w:r>
+    </w:p>
+    <w:p>
+      <w:pPr>
+        <w:pStyle w:val="ListParagraph"/>
+        <w:numPr>
+          <w:ilvl w:val="0"/>
+          <w:numId w:val="13"/>
+        </w:numPr>
+      </w:pPr>
+      <w:r>
+        <w:t>A paragraph always starts on a new line, and browsers automatically add some white space (a margin) before and after a paragraph.</w:t>
+      </w:r>
+    </w:p>
+    <w:p>
+      <w:pPr>
+        <w:pStyle w:val="ListParagraph"/>
+        <w:numPr>
+          <w:ilvl w:val="0"/>
+          <w:numId w:val="13"/>
+        </w:numPr>
+      </w:pPr>
+      <w:r>
+        <w:t>The browser will automatically remove any extra spaces and lines when the page is displayed</w:t>
+      </w:r>
+      <w:r>
+        <w:t>.</w:t>
+      </w:r>
+    </w:p>
+    <w:p>
+      <w:pPr>
+        <w:pStyle w:val="ListParagraph"/>
+        <w:numPr>
+          <w:ilvl w:val="0"/>
+          <w:numId w:val="13"/>
+        </w:numPr>
+      </w:pPr>
+      <w:r>
+        <w:t xml:space="preserve">The </w:t>
+      </w:r>
+      <w:r>
+        <w:rPr>
+          <w:color w:val="FF0000"/>
+        </w:rPr>
+        <w:t xml:space="preserve">&lt;hr&gt; </w:t>
+      </w:r>
+      <w:r>
+        <w:t>tag defines a thematic break in an HTML page, and is most often displayed as a horizontal rule.</w:t>
+      </w:r>
+    </w:p>
+    <w:p>
+      <w:pPr>
+        <w:pStyle w:val="ListParagraph"/>
+        <w:numPr>
+          <w:ilvl w:val="0"/>
+          <w:numId w:val="13"/>
+        </w:numPr>
+      </w:pPr>
+      <w:r>
+        <w:t xml:space="preserve">The </w:t>
+      </w:r>
+      <w:r>
+        <w:rPr>
+          <w:color w:val="FF0000"/>
+        </w:rPr>
+        <w:t xml:space="preserve">&lt;hr&gt; </w:t>
+      </w:r>
+      <w:r>
+        <w:t>element is used to separate content (or define a change) in an HTML page.</w:t>
+      </w:r>
+    </w:p>
+    <w:p>
+      <w:pPr>
+        <w:pStyle w:val="ListParagraph"/>
+        <w:numPr>
+          <w:ilvl w:val="0"/>
+          <w:numId w:val="13"/>
+        </w:numPr>
+      </w:pPr>
+      <w:r>
+        <w:t xml:space="preserve">The </w:t>
+      </w:r>
+      <w:r>
+        <w:rPr>
+          <w:color w:val="FF0000"/>
+        </w:rPr>
+        <w:t xml:space="preserve">&lt;hr&gt; </w:t>
+      </w:r>
+      <w:r>
+        <w:t>tag is an empty tag, which means that it has no end tag.</w:t>
+      </w:r>
+    </w:p>
+    <w:p>
+      <w:pPr>
+        <w:pStyle w:val="ListParagraph"/>
+        <w:numPr>
+          <w:ilvl w:val="0"/>
+          <w:numId w:val="13"/>
+        </w:numPr>
+      </w:pPr>
+      <w:r>
+        <w:t xml:space="preserve">The HTML </w:t>
+      </w:r>
+      <w:r>
+        <w:rPr>
+          <w:color w:val="FF0000"/>
+        </w:rPr>
+        <w:t xml:space="preserve">&lt;br&gt; </w:t>
+      </w:r>
+      <w:r>
+        <w:t>element defines a line break.</w:t>
+      </w:r>
+    </w:p>
+    <w:p>
+      <w:pPr>
+        <w:pStyle w:val="ListParagraph"/>
+        <w:numPr>
+          <w:ilvl w:val="0"/>
+          <w:numId w:val="13"/>
+        </w:numPr>
+      </w:pPr>
+      <w:r>
+        <w:lastRenderedPageBreak/>
+        <w:t xml:space="preserve">Use </w:t>
+      </w:r>
+      <w:r>
+        <w:rPr>
+          <w:color w:val="FF0000"/>
+        </w:rPr>
+        <w:t xml:space="preserve">&lt;br&gt; </w:t>
+      </w:r>
+      <w:r>
+        <w:t>if you want a line break (a new line) without starting a new paragraph.</w:t>
+      </w:r>
+    </w:p>
+    <w:p>
+      <w:pPr>
+        <w:pStyle w:val="ListParagraph"/>
+        <w:numPr>
+          <w:ilvl w:val="0"/>
+          <w:numId w:val="13"/>
+        </w:numPr>
+      </w:pPr>
+      <w:r>
+        <w:t xml:space="preserve">The </w:t>
+      </w:r>
+      <w:r>
+        <w:rPr>
+          <w:color w:val="FF0000"/>
+        </w:rPr>
+        <w:t xml:space="preserve">&lt;br&gt; </w:t>
+      </w:r>
+      <w:r>
+        <w:t>tag is an empty tag, which means that it has no end tag.</w:t>
+      </w:r>
+    </w:p>
+    <w:p>
+      <w:pPr>
+        <w:pStyle w:val="ListParagraph"/>
+        <w:numPr>
+          <w:ilvl w:val="0"/>
+          <w:numId w:val="13"/>
+        </w:numPr>
+      </w:pPr>
+      <w:r>
+        <w:t xml:space="preserve">The HTML </w:t>
+      </w:r>
+      <w:r>
+        <w:rPr>
+          <w:color w:val="FF0000"/>
+        </w:rPr>
+        <w:t xml:space="preserve">&lt;pre&gt; </w:t>
+      </w:r>
+      <w:r>
+        <w:t>element defines preformatted text.</w:t>
+      </w:r>
+    </w:p>
+    <w:p>
+      <w:pPr>
+        <w:pStyle w:val="ListParagraph"/>
+        <w:numPr>
+          <w:ilvl w:val="0"/>
+          <w:numId w:val="13"/>
+        </w:numPr>
+      </w:pPr>
+      <w:r>
+        <w:t xml:space="preserve">The text inside a </w:t>
+      </w:r>
+      <w:r>
+        <w:rPr>
+          <w:color w:val="FF0000"/>
+        </w:rPr>
+        <w:t xml:space="preserve">&lt;pre&gt; </w:t>
+      </w:r>
+      <w:r>
+        <w:t>element is displayed in a fixed-width font (usually Courier), and it preserves both spaces and line breaks</w:t>
+      </w:r>
+    </w:p>
+    <w:p/>
+    <w:p>
+      <w:pPr>
+        <w:pStyle w:val="Heading2"/>
+        <w:jc w:val="center"/>
+        <w:rPr>
+          <w:sz w:val="40"/>
+          <w:szCs w:val="40"/>
+        </w:rPr>
+      </w:pPr>
+      <w:r>
+        <w:rPr>
+          <w:sz w:val="40"/>
+          <w:szCs w:val="40"/>
+        </w:rPr>
+        <w:t>HTML Attributes</w:t>
+      </w:r>
+    </w:p>
+    <w:p>
+      <w:pPr>
+        <w:pStyle w:val="Heading2"/>
+        <w:rPr>
+          <w:sz w:val="32"/>
+          <w:szCs w:val="32"/>
+        </w:rPr>
+      </w:pPr>
+      <w:r>
+        <w:rPr>
+          <w:sz w:val="32"/>
+          <w:szCs w:val="32"/>
+        </w:rPr>
+        <w:t>Code</w:t>
+      </w:r>
+      <w:r>
+        <w:rPr>
+          <w:sz w:val="32"/>
+          <w:szCs w:val="32"/>
+        </w:rPr>
+        <w:t>: -</w:t>
+      </w:r>
+    </w:p>
+    <w:p/>
+    <w:p>
+      <w:r>
+        <w:rPr>
+          <w:noProof/>
+        </w:rPr>
+        <w:drawing>
+          <wp:inline distT="0" distB="0" distL="0" distR="0" wp14:anchorId="0BDB2F08" wp14:editId="743EC4CC">
+            <wp:extent cx="4696209" cy="3352800"/>
+            <wp:effectExtent l="0" t="0" r="9525" b="0"/>
+            <wp:docPr id="748071122" name="Picture 1"/>
+            <wp:cNvGraphicFramePr>
+              <a:graphicFrameLocks xmlns:a="http://schemas.openxmlformats.org/drawingml/2006/main" noChangeAspect="1"/>
+            </wp:cNvGraphicFramePr>
+            <a:graphic xmlns:a="http://schemas.openxmlformats.org/drawingml/2006/main">
+              <a:graphicData uri="http://schemas.openxmlformats.org/drawingml/2006/picture">
+                <pic:pic xmlns:pic="http://schemas.openxmlformats.org/drawingml/2006/picture">
+                  <pic:nvPicPr>
+                    <pic:cNvPr id="748071122" name=""/>
+                    <pic:cNvPicPr/>
+                  </pic:nvPicPr>
+                  <pic:blipFill>
+                    <a:blip r:embed="rId21"/>
+                    <a:stretch>
+                      <a:fillRect/>
+                    </a:stretch>
+                  </pic:blipFill>
+                  <pic:spPr>
+                    <a:xfrm>
+                      <a:off x="0" y="0"/>
+                      <a:ext cx="4700156" cy="3355618"/>
+                    </a:xfrm>
+                    <a:prstGeom prst="rect">
+                      <a:avLst/>
+                    </a:prstGeom>
+                  </pic:spPr>
+                </pic:pic>
+              </a:graphicData>
+            </a:graphic>
+          </wp:inline>
+        </w:drawing>
+      </w:r>
+    </w:p>
+    <w:p/>
+    <w:p>
+      <w:pPr>
+        <w:pStyle w:val="Heading2"/>
+        <w:rPr>
+          <w:sz w:val="32"/>
+          <w:szCs w:val="32"/>
+        </w:rPr>
+      </w:pPr>
+      <w:r>
+        <w:rPr>
+          <w:sz w:val="32"/>
+          <w:szCs w:val="32"/>
+        </w:rPr>
+        <w:t>Web-page Display</w:t>
+      </w:r>
+      <w:r>
+        <w:rPr>
+          <w:sz w:val="32"/>
+          <w:szCs w:val="32"/>
+        </w:rPr>
+        <w:t>: -</w:t>
+      </w:r>
+    </w:p>
+    <w:p/>
+    <w:p>
+      <w:r>
+        <w:rPr>
+          <w:noProof/>
+        </w:rPr>
+        <w:drawing>
+          <wp:inline distT="0" distB="0" distL="0" distR="0" wp14:anchorId="05723C87" wp14:editId="0E4CFC09">
+            <wp:extent cx="5731510" cy="2167255"/>
+            <wp:effectExtent l="0" t="0" r="2540" b="4445"/>
+            <wp:docPr id="1497577396" name="Picture 1"/>
+            <wp:cNvGraphicFramePr>
+              <a:graphicFrameLocks xmlns:a="http://schemas.openxmlformats.org/drawingml/2006/main" noChangeAspect="1"/>
+            </wp:cNvGraphicFramePr>
+            <a:graphic xmlns:a="http://schemas.openxmlformats.org/drawingml/2006/main">
+              <a:graphicData uri="http://schemas.openxmlformats.org/drawingml/2006/picture">
+                <pic:pic xmlns:pic="http://schemas.openxmlformats.org/drawingml/2006/picture">
+                  <pic:nvPicPr>
+                    <pic:cNvPr id="1497577396" name=""/>
+                    <pic:cNvPicPr/>
+                  </pic:nvPicPr>
+                  <pic:blipFill>
+                    <a:blip r:embed="rId22"/>
+                    <a:stretch>
+                      <a:fillRect/>
+                    </a:stretch>
+                  </pic:blipFill>
+                  <pic:spPr>
+                    <a:xfrm>
+                      <a:off x="0" y="0"/>
+                      <a:ext cx="5731510" cy="2167255"/>
+                    </a:xfrm>
+                    <a:prstGeom prst="rect">
+                      <a:avLst/>
+                    </a:prstGeom>
+                  </pic:spPr>
+                </pic:pic>
+              </a:graphicData>
+            </a:graphic>
+          </wp:inline>
+        </w:drawing>
+      </w:r>
+    </w:p>
+    <w:p>
+      <w:pPr>
+        <w:pStyle w:val="Heading2"/>
+        <w:ind w:left="720" w:hanging="720"/>
+        <w:rPr>
+          <w:sz w:val="32"/>
+          <w:szCs w:val="32"/>
+        </w:rPr>
+      </w:pPr>
+      <w:r>
+        <w:rPr>
+          <w:sz w:val="32"/>
+          <w:szCs w:val="32"/>
+        </w:rPr>
+        <w:lastRenderedPageBreak/>
+        <w:t>Important Points</w:t>
+      </w:r>
+      <w:r>
+        <w:rPr>
+          <w:sz w:val="32"/>
+          <w:szCs w:val="32"/>
+        </w:rPr>
+        <w:t>: -</w:t>
+      </w:r>
+    </w:p>
+    <w:p/>
+    <w:p>
+      <w:pPr>
+        <w:pStyle w:val="ListParagraph"/>
+        <w:numPr>
+          <w:ilvl w:val="0"/>
+          <w:numId w:val="14"/>
+        </w:numPr>
+      </w:pPr>
+      <w:r>
+        <w:t>Setting the style of an HTML element, can be done with the style attribute.</w:t>
+      </w:r>
+    </w:p>
+    <w:p>
+      <w:pPr>
+        <w:pStyle w:val="ListParagraph"/>
+        <w:numPr>
+          <w:ilvl w:val="0"/>
+          <w:numId w:val="14"/>
+        </w:numPr>
+      </w:pPr>
+      <w:r>
+        <w:t xml:space="preserve">The HTML </w:t>
+      </w:r>
+      <w:r>
+        <w:rPr>
+          <w:color w:val="FF0000"/>
+        </w:rPr>
+        <w:t xml:space="preserve">style </w:t>
+      </w:r>
+      <w:r>
+        <w:t>attribute has the following syntax</w:t>
+      </w:r>
+    </w:p>
+    <w:p>
+      <w:pPr>
+        <w:pStyle w:val="ListParagraph"/>
+        <w:numPr>
+          <w:ilvl w:val="1"/>
+          <w:numId w:val="14"/>
+        </w:numPr>
+      </w:pPr>
+      <w:r>
+        <w:rPr>
+          <w:color w:val="538135" w:themeColor="accent6" w:themeShade="BF"/>
+        </w:rPr>
+        <w:t>&lt;</w:t>
+      </w:r>
+      <w:r>
+        <w:rPr>
+          <w:color w:val="538135" w:themeColor="accent6" w:themeShade="BF"/>
+        </w:rPr>
+        <w:t xml:space="preserve"> </w:t>
+      </w:r>
+      <w:r>
+        <w:rPr>
+          <w:color w:val="FF0000"/>
+        </w:rPr>
+        <w:t>tagname</w:t>
+      </w:r>
+      <w:r>
+        <w:t xml:space="preserve"> </w:t>
+      </w:r>
+      <w:r>
+        <w:rPr>
+          <w:color w:val="7030A0"/>
+        </w:rPr>
+        <w:t>style</w:t>
+      </w:r>
+      <w:r>
+        <w:t>=</w:t>
+      </w:r>
+      <w:r>
+        <w:rPr>
+          <w:color w:val="538135" w:themeColor="accent6" w:themeShade="BF"/>
+        </w:rPr>
+        <w:t>"property:value;"</w:t>
+      </w:r>
+      <w:r>
+        <w:rPr>
+          <w:color w:val="538135" w:themeColor="accent6" w:themeShade="BF"/>
+        </w:rPr>
+        <w:t xml:space="preserve"> </w:t>
+      </w:r>
+      <w:r>
+        <w:rPr>
+          <w:color w:val="538135" w:themeColor="accent6" w:themeShade="BF"/>
+        </w:rPr>
+        <w:t>&gt;</w:t>
+      </w:r>
+    </w:p>
+    <w:p>
+      <w:pPr>
+        <w:pStyle w:val="ListParagraph"/>
+        <w:numPr>
+          <w:ilvl w:val="0"/>
+          <w:numId w:val="14"/>
+        </w:numPr>
+      </w:pPr>
+      <w:r>
+        <w:t xml:space="preserve">The CSS </w:t>
+      </w:r>
+      <w:r>
+        <w:rPr>
+          <w:color w:val="FF0000"/>
+        </w:rPr>
+        <w:t xml:space="preserve">background-color </w:t>
+      </w:r>
+      <w:r>
+        <w:t>property defines the background color for an HTML element</w:t>
+      </w:r>
+    </w:p>
+    <w:p>
+      <w:pPr>
+        <w:pStyle w:val="ListParagraph"/>
+        <w:numPr>
+          <w:ilvl w:val="0"/>
+          <w:numId w:val="14"/>
+        </w:numPr>
+      </w:pPr>
+      <w:r>
+        <w:t xml:space="preserve">The CSS </w:t>
+      </w:r>
+      <w:r>
+        <w:rPr>
+          <w:color w:val="FF0000"/>
+        </w:rPr>
+        <w:t xml:space="preserve">color </w:t>
+      </w:r>
+      <w:r>
+        <w:t>property defines the text color for an HTML element</w:t>
+      </w:r>
+    </w:p>
+    <w:p>
+      <w:pPr>
+        <w:pStyle w:val="ListParagraph"/>
+        <w:numPr>
+          <w:ilvl w:val="0"/>
+          <w:numId w:val="14"/>
+        </w:numPr>
+      </w:pPr>
+      <w:r>
+        <w:t xml:space="preserve">The CSS </w:t>
+      </w:r>
+      <w:r>
+        <w:rPr>
+          <w:color w:val="FF0000"/>
+        </w:rPr>
+        <w:t xml:space="preserve">font-family </w:t>
+      </w:r>
+      <w:r>
+        <w:t>property defines the font to be used for an HTML element</w:t>
+      </w:r>
+    </w:p>
+    <w:p>
+      <w:pPr>
+        <w:pStyle w:val="ListParagraph"/>
+        <w:numPr>
+          <w:ilvl w:val="0"/>
+          <w:numId w:val="14"/>
+        </w:numPr>
+      </w:pPr>
+      <w:r>
+        <w:t xml:space="preserve">The CSS </w:t>
+      </w:r>
+      <w:r>
+        <w:rPr>
+          <w:color w:val="FF0000"/>
+        </w:rPr>
+        <w:t xml:space="preserve">font-size </w:t>
+      </w:r>
+      <w:r>
+        <w:t>property defines the text size for an HTML element</w:t>
+      </w:r>
+    </w:p>
+    <w:p>
+      <w:pPr>
+        <w:pStyle w:val="ListParagraph"/>
+        <w:numPr>
+          <w:ilvl w:val="0"/>
+          <w:numId w:val="14"/>
+        </w:numPr>
+      </w:pPr>
+      <w:r>
+        <w:t xml:space="preserve">The CSS </w:t>
+      </w:r>
+      <w:r>
+        <w:rPr>
+          <w:color w:val="FF0000"/>
+        </w:rPr>
+        <w:t xml:space="preserve">text-align </w:t>
+      </w:r>
+      <w:r>
+        <w:t>property defines the horizontal text alignment for an HTML element</w:t>
+      </w:r>
     </w:p>
     <w:sectPr>
       <w:pgSz w:w="11906" w:h="16838"/>
@@ -668,7 +3796,7 @@
 </file>
 
 <file path=word/numbering.xml><?xml version="1.0" encoding="utf-8"?>
-<w:numbering xmlns:wpc="http://schemas.microsoft.com/office/word/2010/wordprocessingCanvas" xmlns:cx="http://schemas.microsoft.com/office/drawing/2014/chartex" xmlns:cx1="http://schemas.microsoft.com/office/drawing/2015/9/8/chartex" xmlns:cx2="http://schemas.microsoft.com/office/drawing/2015/10/21/chartex" xmlns:cx3="http://schemas.microsoft.com/office/drawing/2016/5/9/chartex" xmlns:cx4="http://schemas.microsoft.com/office/drawing/2016/5/10/chartex" xmlns:cx5="http://schemas.microsoft.com/office/drawing/2016/5/11/chartex" xmlns:cx6="http://schemas.microsoft.com/office/drawing/2016/5/12/chartex" xmlns:cx7="http://schemas.microsoft.com/office/drawing/2016/5/13/chartex" xmlns:cx8="http://schemas.microsoft.com/office/drawing/2016/5/14/chartex" xmlns:mc="http://schemas.openxmlformats.org/markup-compatibility/2006" xmlns:aink="http://schemas.microsoft.com/office/drawing/2016/ink" xmlns:am3d="http://schemas.microsoft.com/office/drawing/2017/model3d" xmlns:o="urn:schemas-microsoft-com:office:office" xmlns:oel="http://schemas.microsoft.com/office/2019/extlst" xmlns:r="http://schemas.openxmlformats.org/officeDocument/2006/relationships" xmlns:m="http://schemas.openxmlformats.org/officeDocument/2006/math" xmlns:v="urn:schemas-microsoft-com:vml" xmlns:wp14="http://schemas.microsoft.com/office/word/2010/wordprocessingDrawing" xmlns:wp="http://schemas.openxmlformats.org/drawingml/2006/wordprocessingDrawing" xmlns:w10="urn:schemas-microsoft-com:office:word" xmlns:w="http://schemas.openxmlformats.org/wordprocessingml/2006/main" xmlns:w14="http://schemas.microsoft.com/office/word/2010/wordml" xmlns:w15="http://schemas.microsoft.com/office/word/2012/wordml" xmlns:w16cex="http://schemas.microsoft.com/office/word/2018/wordml/cex" xmlns:w16cid="http://schemas.microsoft.com/office/word/2016/wordml/cid" xmlns:w16="http://schemas.microsoft.com/office/word/2018/wordml" xmlns:w16sdtdh="http://schemas.microsoft.com/office/word/2020/wordml/sdtdatahash" xmlns:w16se="http://schemas.microsoft.com/office/word/2015/wordml/symex" xmlns:wpg="http://schemas.microsoft.com/office/word/2010/wordprocessingGroup" xmlns:wpi="http://schemas.microsoft.com/office/word/2010/wordprocessingInk" xmlns:wne="http://schemas.microsoft.com/office/word/2006/wordml" xmlns:wps="http://schemas.microsoft.com/office/word/2010/wordprocessingShape" mc:Ignorable="w14 w15 w16se w16cid w16 w16cex w16sdtdh wp14">
+<w:numbering xmlns:wpc="http://schemas.microsoft.com/office/word/2010/wordprocessingCanvas" xmlns:cx="http://schemas.microsoft.com/office/drawing/2014/chartex" xmlns:cx1="http://schemas.microsoft.com/office/drawing/2015/9/8/chartex" xmlns:cx2="http://schemas.microsoft.com/office/drawing/2015/10/21/chartex" xmlns:cx3="http://schemas.microsoft.com/office/drawing/2016/5/9/chartex" xmlns:cx4="http://schemas.microsoft.com/office/drawing/2016/5/10/chartex" xmlns:cx5="http://schemas.microsoft.com/office/drawing/2016/5/11/chartex" xmlns:cx6="http://schemas.microsoft.com/office/drawing/2016/5/12/chartex" xmlns:cx7="http://schemas.microsoft.com/office/drawing/2016/5/13/chartex" xmlns:cx8="http://schemas.microsoft.com/office/drawing/2016/5/14/chartex" xmlns:mc="http://schemas.openxmlformats.org/markup-compatibility/2006" xmlns:aink="http://schemas.microsoft.com/office/drawing/2016/ink" xmlns:am3d="http://schemas.microsoft.com/office/drawing/2017/model3d" xmlns:o="urn:schemas-microsoft-com:office:office" xmlns:oel="http://schemas.microsoft.com/office/2019/extlst" xmlns:r="http://schemas.openxmlformats.org/officeDocument/2006/relationships" xmlns:m="http://schemas.openxmlformats.org/officeDocument/2006/math" xmlns:v="urn:schemas-microsoft-com:vml" xmlns:wp14="http://schemas.microsoft.com/office/word/2010/wordprocessingDrawing" xmlns:wp="http://schemas.openxmlformats.org/drawingml/2006/wordprocessingDrawing" xmlns:w10="urn:schemas-microsoft-com:office:word" xmlns:w="http://schemas.openxmlformats.org/wordprocessingml/2006/main" xmlns:w14="http://schemas.microsoft.com/office/word/2010/wordml" xmlns:w15="http://schemas.microsoft.com/office/word/2012/wordml" xmlns:w16cex="http://schemas.microsoft.com/office/word/2018/wordml/cex" xmlns:w16cid="http://schemas.microsoft.com/office/word/2016/wordml/cid" xmlns:w16="http://schemas.microsoft.com/office/word/2018/wordml" xmlns:w16du="http://schemas.microsoft.com/office/word/2023/wordml/word16du" xmlns:w16sdtdh="http://schemas.microsoft.com/office/word/2020/wordml/sdtdatahash" xmlns:w16se="http://schemas.microsoft.com/office/word/2015/wordml/symex" xmlns:wpg="http://schemas.microsoft.com/office/word/2010/wordprocessingGroup" xmlns:wpi="http://schemas.microsoft.com/office/word/2010/wordprocessingInk" xmlns:wne="http://schemas.microsoft.com/office/word/2006/wordml" xmlns:wps="http://schemas.microsoft.com/office/word/2010/wordprocessingShape" mc:Ignorable="w14 w15 w16se w16cid w16 w16cex w16sdtdh wp14">
   <w:abstractNum w:abstractNumId="0" w15:restartNumberingAfterBreak="0">
     <w:nsid w:val="02440DBC"/>
     <w:multiLevelType w:val="hybridMultilevel"/>
@@ -759,6 +3887,544 @@
     </w:lvl>
   </w:abstractNum>
   <w:abstractNum w:abstractNumId="1" w15:restartNumberingAfterBreak="0">
+    <w:nsid w:val="02C85F9B"/>
+    <w:multiLevelType w:val="hybridMultilevel"/>
+    <w:tmpl w:val="08DA159A"/>
+    <w:lvl w:ilvl="0" w:tplc="40090001">
+      <w:start w:val="1"/>
+      <w:numFmt w:val="bullet"/>
+      <w:lvlText w:val=""/>
+      <w:lvlJc w:val="left"/>
+      <w:pPr>
+        <w:ind w:left="720" w:hanging="360"/>
+      </w:pPr>
+      <w:rPr>
+        <w:rFonts w:ascii="Symbol" w:hAnsi="Symbol" w:hint="default"/>
+      </w:rPr>
+    </w:lvl>
+    <w:lvl w:ilvl="1" w:tplc="40090003">
+      <w:start w:val="1"/>
+      <w:numFmt w:val="bullet"/>
+      <w:lvlText w:val="o"/>
+      <w:lvlJc w:val="left"/>
+      <w:pPr>
+        <w:ind w:left="1440" w:hanging="360"/>
+      </w:pPr>
+      <w:rPr>
+        <w:rFonts w:ascii="Courier New" w:hAnsi="Courier New" w:cs="Courier New" w:hint="default"/>
+      </w:rPr>
+    </w:lvl>
+    <w:lvl w:ilvl="2" w:tplc="40090005" w:tentative="1">
+      <w:start w:val="1"/>
+      <w:numFmt w:val="bullet"/>
+      <w:lvlText w:val=""/>
+      <w:lvlJc w:val="left"/>
+      <w:pPr>
+        <w:ind w:left="2160" w:hanging="360"/>
+      </w:pPr>
+      <w:rPr>
+        <w:rFonts w:ascii="Wingdings" w:hAnsi="Wingdings" w:hint="default"/>
+      </w:rPr>
+    </w:lvl>
+    <w:lvl w:ilvl="3" w:tplc="40090001" w:tentative="1">
+      <w:start w:val="1"/>
+      <w:numFmt w:val="bullet"/>
+      <w:lvlText w:val=""/>
+      <w:lvlJc w:val="left"/>
+      <w:pPr>
+        <w:ind w:left="2880" w:hanging="360"/>
+      </w:pPr>
+      <w:rPr>
+        <w:rFonts w:ascii="Symbol" w:hAnsi="Symbol" w:hint="default"/>
+      </w:rPr>
+    </w:lvl>
+    <w:lvl w:ilvl="4" w:tplc="40090003" w:tentative="1">
+      <w:start w:val="1"/>
+      <w:numFmt w:val="bullet"/>
+      <w:lvlText w:val="o"/>
+      <w:lvlJc w:val="left"/>
+      <w:pPr>
+        <w:ind w:left="3600" w:hanging="360"/>
+      </w:pPr>
+      <w:rPr>
+        <w:rFonts w:ascii="Courier New" w:hAnsi="Courier New" w:cs="Courier New" w:hint="default"/>
+      </w:rPr>
+    </w:lvl>
+    <w:lvl w:ilvl="5" w:tplc="40090005" w:tentative="1">
+      <w:start w:val="1"/>
+      <w:numFmt w:val="bullet"/>
+      <w:lvlText w:val=""/>
+      <w:lvlJc w:val="left"/>
+      <w:pPr>
+        <w:ind w:left="4320" w:hanging="360"/>
+      </w:pPr>
+      <w:rPr>
+        <w:rFonts w:ascii="Wingdings" w:hAnsi="Wingdings" w:hint="default"/>
+      </w:rPr>
+    </w:lvl>
+    <w:lvl w:ilvl="6" w:tplc="40090001" w:tentative="1">
+      <w:start w:val="1"/>
+      <w:numFmt w:val="bullet"/>
+      <w:lvlText w:val=""/>
+      <w:lvlJc w:val="left"/>
+      <w:pPr>
+        <w:ind w:left="5040" w:hanging="360"/>
+      </w:pPr>
+      <w:rPr>
+        <w:rFonts w:ascii="Symbol" w:hAnsi="Symbol" w:hint="default"/>
+      </w:rPr>
+    </w:lvl>
+    <w:lvl w:ilvl="7" w:tplc="40090003" w:tentative="1">
+      <w:start w:val="1"/>
+      <w:numFmt w:val="bullet"/>
+      <w:lvlText w:val="o"/>
+      <w:lvlJc w:val="left"/>
+      <w:pPr>
+        <w:ind w:left="5760" w:hanging="360"/>
+      </w:pPr>
+      <w:rPr>
+        <w:rFonts w:ascii="Courier New" w:hAnsi="Courier New" w:cs="Courier New" w:hint="default"/>
+      </w:rPr>
+    </w:lvl>
+    <w:lvl w:ilvl="8" w:tplc="40090005" w:tentative="1">
+      <w:start w:val="1"/>
+      <w:numFmt w:val="bullet"/>
+      <w:lvlText w:val=""/>
+      <w:lvlJc w:val="left"/>
+      <w:pPr>
+        <w:ind w:left="6480" w:hanging="360"/>
+      </w:pPr>
+      <w:rPr>
+        <w:rFonts w:ascii="Wingdings" w:hAnsi="Wingdings" w:hint="default"/>
+      </w:rPr>
+    </w:lvl>
+  </w:abstractNum>
+  <w:abstractNum w:abstractNumId="2" w15:restartNumberingAfterBreak="0">
+    <w:nsid w:val="08653245"/>
+    <w:multiLevelType w:val="multilevel"/>
+    <w:tmpl w:val="C28641E8"/>
+    <w:lvl w:ilvl="0">
+      <w:start w:val="1"/>
+      <w:numFmt w:val="bullet"/>
+      <w:lvlText w:val=""/>
+      <w:lvlJc w:val="left"/>
+      <w:pPr>
+        <w:ind w:left="360" w:hanging="360"/>
+      </w:pPr>
+      <w:rPr>
+        <w:rFonts w:ascii="Symbol" w:hAnsi="Symbol" w:hint="default"/>
+      </w:rPr>
+    </w:lvl>
+    <w:lvl w:ilvl="1">
+      <w:start w:val="1"/>
+      <w:numFmt w:val="bullet"/>
+      <w:lvlText w:val=""/>
+      <w:lvlJc w:val="left"/>
+      <w:pPr>
+        <w:ind w:left="720" w:hanging="360"/>
+      </w:pPr>
+      <w:rPr>
+        <w:rFonts w:ascii="Symbol" w:hAnsi="Symbol" w:hint="default"/>
+      </w:rPr>
+    </w:lvl>
+    <w:lvl w:ilvl="2">
+      <w:start w:val="1"/>
+      <w:numFmt w:val="decimal"/>
+      <w:lvlText w:val="%3."/>
+      <w:lvlJc w:val="left"/>
+      <w:pPr>
+        <w:ind w:left="1080" w:hanging="360"/>
+      </w:pPr>
+    </w:lvl>
+    <w:lvl w:ilvl="3">
+      <w:start w:val="1"/>
+      <w:numFmt w:val="bullet"/>
+      <w:lvlText w:val=""/>
+      <w:lvlJc w:val="left"/>
+      <w:pPr>
+        <w:ind w:left="1440" w:hanging="360"/>
+      </w:pPr>
+      <w:rPr>
+        <w:rFonts w:ascii="Symbol" w:hAnsi="Symbol" w:hint="default"/>
+      </w:rPr>
+    </w:lvl>
+    <w:lvl w:ilvl="4">
+      <w:start w:val="1"/>
+      <w:numFmt w:val="bullet"/>
+      <w:lvlText w:val=""/>
+      <w:lvlJc w:val="left"/>
+      <w:pPr>
+        <w:ind w:left="1800" w:hanging="360"/>
+      </w:pPr>
+      <w:rPr>
+        <w:rFonts w:ascii="Symbol" w:hAnsi="Symbol" w:hint="default"/>
+      </w:rPr>
+    </w:lvl>
+    <w:lvl w:ilvl="5">
+      <w:start w:val="1"/>
+      <w:numFmt w:val="bullet"/>
+      <w:lvlText w:val=""/>
+      <w:lvlJc w:val="left"/>
+      <w:pPr>
+        <w:ind w:left="2160" w:hanging="360"/>
+      </w:pPr>
+      <w:rPr>
+        <w:rFonts w:ascii="Wingdings" w:hAnsi="Wingdings" w:hint="default"/>
+      </w:rPr>
+    </w:lvl>
+    <w:lvl w:ilvl="6">
+      <w:start w:val="1"/>
+      <w:numFmt w:val="bullet"/>
+      <w:lvlText w:val=""/>
+      <w:lvlJc w:val="left"/>
+      <w:pPr>
+        <w:ind w:left="2520" w:hanging="360"/>
+      </w:pPr>
+      <w:rPr>
+        <w:rFonts w:ascii="Wingdings" w:hAnsi="Wingdings" w:hint="default"/>
+      </w:rPr>
+    </w:lvl>
+    <w:lvl w:ilvl="7">
+      <w:start w:val="1"/>
+      <w:numFmt w:val="bullet"/>
+      <w:lvlText w:val=""/>
+      <w:lvlJc w:val="left"/>
+      <w:pPr>
+        <w:ind w:left="2880" w:hanging="360"/>
+      </w:pPr>
+      <w:rPr>
+        <w:rFonts w:ascii="Symbol" w:hAnsi="Symbol" w:hint="default"/>
+      </w:rPr>
+    </w:lvl>
+    <w:lvl w:ilvl="8">
+      <w:start w:val="1"/>
+      <w:numFmt w:val="bullet"/>
+      <w:lvlText w:val=""/>
+      <w:lvlJc w:val="left"/>
+      <w:pPr>
+        <w:ind w:left="3240" w:hanging="360"/>
+      </w:pPr>
+      <w:rPr>
+        <w:rFonts w:ascii="Symbol" w:hAnsi="Symbol" w:hint="default"/>
+      </w:rPr>
+    </w:lvl>
+  </w:abstractNum>
+  <w:abstractNum w:abstractNumId="3" w15:restartNumberingAfterBreak="0">
+    <w:nsid w:val="10641295"/>
+    <w:multiLevelType w:val="hybridMultilevel"/>
+    <w:tmpl w:val="3F2C0786"/>
+    <w:lvl w:ilvl="0" w:tplc="40090009">
+      <w:start w:val="1"/>
+      <w:numFmt w:val="bullet"/>
+      <w:lvlText w:val=""/>
+      <w:lvlJc w:val="left"/>
+      <w:pPr>
+        <w:ind w:left="720" w:hanging="360"/>
+      </w:pPr>
+      <w:rPr>
+        <w:rFonts w:ascii="Wingdings" w:hAnsi="Wingdings" w:hint="default"/>
+      </w:rPr>
+    </w:lvl>
+    <w:lvl w:ilvl="1" w:tplc="40090003" w:tentative="1">
+      <w:start w:val="1"/>
+      <w:numFmt w:val="bullet"/>
+      <w:lvlText w:val="o"/>
+      <w:lvlJc w:val="left"/>
+      <w:pPr>
+        <w:ind w:left="1440" w:hanging="360"/>
+      </w:pPr>
+      <w:rPr>
+        <w:rFonts w:ascii="Courier New" w:hAnsi="Courier New" w:cs="Courier New" w:hint="default"/>
+      </w:rPr>
+    </w:lvl>
+    <w:lvl w:ilvl="2" w:tplc="40090005" w:tentative="1">
+      <w:start w:val="1"/>
+      <w:numFmt w:val="bullet"/>
+      <w:lvlText w:val=""/>
+      <w:lvlJc w:val="left"/>
+      <w:pPr>
+        <w:ind w:left="2160" w:hanging="360"/>
+      </w:pPr>
+      <w:rPr>
+        <w:rFonts w:ascii="Wingdings" w:hAnsi="Wingdings" w:hint="default"/>
+      </w:rPr>
+    </w:lvl>
+    <w:lvl w:ilvl="3" w:tplc="40090001" w:tentative="1">
+      <w:start w:val="1"/>
+      <w:numFmt w:val="bullet"/>
+      <w:lvlText w:val=""/>
+      <w:lvlJc w:val="left"/>
+      <w:pPr>
+        <w:ind w:left="2880" w:hanging="360"/>
+      </w:pPr>
+      <w:rPr>
+        <w:rFonts w:ascii="Symbol" w:hAnsi="Symbol" w:hint="default"/>
+      </w:rPr>
+    </w:lvl>
+    <w:lvl w:ilvl="4" w:tplc="40090003" w:tentative="1">
+      <w:start w:val="1"/>
+      <w:numFmt w:val="bullet"/>
+      <w:lvlText w:val="o"/>
+      <w:lvlJc w:val="left"/>
+      <w:pPr>
+        <w:ind w:left="3600" w:hanging="360"/>
+      </w:pPr>
+      <w:rPr>
+        <w:rFonts w:ascii="Courier New" w:hAnsi="Courier New" w:cs="Courier New" w:hint="default"/>
+      </w:rPr>
+    </w:lvl>
+    <w:lvl w:ilvl="5" w:tplc="40090005" w:tentative="1">
+      <w:start w:val="1"/>
+      <w:numFmt w:val="bullet"/>
+      <w:lvlText w:val=""/>
+      <w:lvlJc w:val="left"/>
+      <w:pPr>
+        <w:ind w:left="4320" w:hanging="360"/>
+      </w:pPr>
+      <w:rPr>
+        <w:rFonts w:ascii="Wingdings" w:hAnsi="Wingdings" w:hint="default"/>
+      </w:rPr>
+    </w:lvl>
+    <w:lvl w:ilvl="6" w:tplc="40090001" w:tentative="1">
+      <w:start w:val="1"/>
+      <w:numFmt w:val="bullet"/>
+      <w:lvlText w:val=""/>
+      <w:lvlJc w:val="left"/>
+      <w:pPr>
+        <w:ind w:left="5040" w:hanging="360"/>
+      </w:pPr>
+      <w:rPr>
+        <w:rFonts w:ascii="Symbol" w:hAnsi="Symbol" w:hint="default"/>
+      </w:rPr>
+    </w:lvl>
+    <w:lvl w:ilvl="7" w:tplc="40090003" w:tentative="1">
+      <w:start w:val="1"/>
+      <w:numFmt w:val="bullet"/>
+      <w:lvlText w:val="o"/>
+      <w:lvlJc w:val="left"/>
+      <w:pPr>
+        <w:ind w:left="5760" w:hanging="360"/>
+      </w:pPr>
+      <w:rPr>
+        <w:rFonts w:ascii="Courier New" w:hAnsi="Courier New" w:cs="Courier New" w:hint="default"/>
+      </w:rPr>
+    </w:lvl>
+    <w:lvl w:ilvl="8" w:tplc="40090005" w:tentative="1">
+      <w:start w:val="1"/>
+      <w:numFmt w:val="bullet"/>
+      <w:lvlText w:val=""/>
+      <w:lvlJc w:val="left"/>
+      <w:pPr>
+        <w:ind w:left="6480" w:hanging="360"/>
+      </w:pPr>
+      <w:rPr>
+        <w:rFonts w:ascii="Wingdings" w:hAnsi="Wingdings" w:hint="default"/>
+      </w:rPr>
+    </w:lvl>
+  </w:abstractNum>
+  <w:abstractNum w:abstractNumId="4" w15:restartNumberingAfterBreak="0">
+    <w:nsid w:val="127D070D"/>
+    <w:multiLevelType w:val="multilevel"/>
+    <w:tmpl w:val="40090021"/>
+    <w:lvl w:ilvl="0">
+      <w:start w:val="1"/>
+      <w:numFmt w:val="bullet"/>
+      <w:lvlText w:val=""/>
+      <w:lvlJc w:val="left"/>
+      <w:pPr>
+        <w:ind w:left="360" w:hanging="360"/>
+      </w:pPr>
+      <w:rPr>
+        <w:rFonts w:ascii="Wingdings" w:hAnsi="Wingdings" w:hint="default"/>
+      </w:rPr>
+    </w:lvl>
+    <w:lvl w:ilvl="1">
+      <w:start w:val="1"/>
+      <w:numFmt w:val="bullet"/>
+      <w:lvlText w:val=""/>
+      <w:lvlJc w:val="left"/>
+      <w:pPr>
+        <w:ind w:left="720" w:hanging="360"/>
+      </w:pPr>
+      <w:rPr>
+        <w:rFonts w:ascii="Wingdings" w:hAnsi="Wingdings" w:hint="default"/>
+      </w:rPr>
+    </w:lvl>
+    <w:lvl w:ilvl="2">
+      <w:start w:val="1"/>
+      <w:numFmt w:val="bullet"/>
+      <w:lvlText w:val=""/>
+      <w:lvlJc w:val="left"/>
+      <w:pPr>
+        <w:ind w:left="1080" w:hanging="360"/>
+      </w:pPr>
+      <w:rPr>
+        <w:rFonts w:ascii="Wingdings" w:hAnsi="Wingdings" w:hint="default"/>
+      </w:rPr>
+    </w:lvl>
+    <w:lvl w:ilvl="3">
+      <w:start w:val="1"/>
+      <w:numFmt w:val="bullet"/>
+      <w:lvlText w:val=""/>
+      <w:lvlJc w:val="left"/>
+      <w:pPr>
+        <w:ind w:left="1440" w:hanging="360"/>
+      </w:pPr>
+      <w:rPr>
+        <w:rFonts w:ascii="Symbol" w:hAnsi="Symbol" w:hint="default"/>
+      </w:rPr>
+    </w:lvl>
+    <w:lvl w:ilvl="4">
+      <w:start w:val="1"/>
+      <w:numFmt w:val="bullet"/>
+      <w:lvlText w:val=""/>
+      <w:lvlJc w:val="left"/>
+      <w:pPr>
+        <w:ind w:left="1800" w:hanging="360"/>
+      </w:pPr>
+      <w:rPr>
+        <w:rFonts w:ascii="Symbol" w:hAnsi="Symbol" w:hint="default"/>
+      </w:rPr>
+    </w:lvl>
+    <w:lvl w:ilvl="5">
+      <w:start w:val="1"/>
+      <w:numFmt w:val="bullet"/>
+      <w:lvlText w:val=""/>
+      <w:lvlJc w:val="left"/>
+      <w:pPr>
+        <w:ind w:left="2160" w:hanging="360"/>
+      </w:pPr>
+      <w:rPr>
+        <w:rFonts w:ascii="Wingdings" w:hAnsi="Wingdings" w:hint="default"/>
+      </w:rPr>
+    </w:lvl>
+    <w:lvl w:ilvl="6">
+      <w:start w:val="1"/>
+      <w:numFmt w:val="bullet"/>
+      <w:lvlText w:val=""/>
+      <w:lvlJc w:val="left"/>
+      <w:pPr>
+        <w:ind w:left="2520" w:hanging="360"/>
+      </w:pPr>
+      <w:rPr>
+        <w:rFonts w:ascii="Wingdings" w:hAnsi="Wingdings" w:hint="default"/>
+      </w:rPr>
+    </w:lvl>
+    <w:lvl w:ilvl="7">
+      <w:start w:val="1"/>
+      <w:numFmt w:val="bullet"/>
+      <w:lvlText w:val=""/>
+      <w:lvlJc w:val="left"/>
+      <w:pPr>
+        <w:ind w:left="2880" w:hanging="360"/>
+      </w:pPr>
+      <w:rPr>
+        <w:rFonts w:ascii="Symbol" w:hAnsi="Symbol" w:hint="default"/>
+      </w:rPr>
+    </w:lvl>
+    <w:lvl w:ilvl="8">
+      <w:start w:val="1"/>
+      <w:numFmt w:val="bullet"/>
+      <w:lvlText w:val=""/>
+      <w:lvlJc w:val="left"/>
+      <w:pPr>
+        <w:ind w:left="3240" w:hanging="360"/>
+      </w:pPr>
+      <w:rPr>
+        <w:rFonts w:ascii="Symbol" w:hAnsi="Symbol" w:hint="default"/>
+      </w:rPr>
+    </w:lvl>
+  </w:abstractNum>
+  <w:abstractNum w:abstractNumId="5" w15:restartNumberingAfterBreak="0">
+    <w:nsid w:val="1A4A483D"/>
+    <w:multiLevelType w:val="hybridMultilevel"/>
+    <w:tmpl w:val="32BA67EE"/>
+    <w:lvl w:ilvl="0" w:tplc="4009000F">
+      <w:start w:val="1"/>
+      <w:numFmt w:val="decimal"/>
+      <w:lvlText w:val="%1."/>
+      <w:lvlJc w:val="left"/>
+      <w:pPr>
+        <w:ind w:left="720" w:hanging="360"/>
+      </w:pPr>
+      <w:rPr>
+        <w:rFonts w:hint="default"/>
+      </w:rPr>
+    </w:lvl>
+    <w:lvl w:ilvl="1" w:tplc="40090019" w:tentative="1">
+      <w:start w:val="1"/>
+      <w:numFmt w:val="lowerLetter"/>
+      <w:lvlText w:val="%2."/>
+      <w:lvlJc w:val="left"/>
+      <w:pPr>
+        <w:ind w:left="1440" w:hanging="360"/>
+      </w:pPr>
+    </w:lvl>
+    <w:lvl w:ilvl="2" w:tplc="4009001B" w:tentative="1">
+      <w:start w:val="1"/>
+      <w:numFmt w:val="lowerRoman"/>
+      <w:lvlText w:val="%3."/>
+      <w:lvlJc w:val="right"/>
+      <w:pPr>
+        <w:ind w:left="2160" w:hanging="180"/>
+      </w:pPr>
+    </w:lvl>
+    <w:lvl w:ilvl="3" w:tplc="4009000F" w:tentative="1">
+      <w:start w:val="1"/>
+      <w:numFmt w:val="decimal"/>
+      <w:lvlText w:val="%4."/>
+      <w:lvlJc w:val="left"/>
+      <w:pPr>
+        <w:ind w:left="2880" w:hanging="360"/>
+      </w:pPr>
+    </w:lvl>
+    <w:lvl w:ilvl="4" w:tplc="40090019" w:tentative="1">
+      <w:start w:val="1"/>
+      <w:numFmt w:val="lowerLetter"/>
+      <w:lvlText w:val="%5."/>
+      <w:lvlJc w:val="left"/>
+      <w:pPr>
+        <w:ind w:left="3600" w:hanging="360"/>
+      </w:pPr>
+    </w:lvl>
+    <w:lvl w:ilvl="5" w:tplc="4009001B" w:tentative="1">
+      <w:start w:val="1"/>
+      <w:numFmt w:val="lowerRoman"/>
+      <w:lvlText w:val="%6."/>
+      <w:lvlJc w:val="right"/>
+      <w:pPr>
+        <w:ind w:left="4320" w:hanging="180"/>
+      </w:pPr>
+    </w:lvl>
+    <w:lvl w:ilvl="6" w:tplc="4009000F" w:tentative="1">
+      <w:start w:val="1"/>
+      <w:numFmt w:val="decimal"/>
+      <w:lvlText w:val="%7."/>
+      <w:lvlJc w:val="left"/>
+      <w:pPr>
+        <w:ind w:left="5040" w:hanging="360"/>
+      </w:pPr>
+    </w:lvl>
+    <w:lvl w:ilvl="7" w:tplc="40090019" w:tentative="1">
+      <w:start w:val="1"/>
+      <w:numFmt w:val="lowerLetter"/>
+      <w:lvlText w:val="%8."/>
+      <w:lvlJc w:val="left"/>
+      <w:pPr>
+        <w:ind w:left="5760" w:hanging="360"/>
+      </w:pPr>
+    </w:lvl>
+    <w:lvl w:ilvl="8" w:tplc="4009001B" w:tentative="1">
+      <w:start w:val="1"/>
+      <w:numFmt w:val="lowerRoman"/>
+      <w:lvlText w:val="%9."/>
+      <w:lvlJc w:val="right"/>
+      <w:pPr>
+        <w:ind w:left="6480" w:hanging="180"/>
+      </w:pPr>
+    </w:lvl>
+  </w:abstractNum>
+  <w:abstractNum w:abstractNumId="6" w15:restartNumberingAfterBreak="0">
     <w:nsid w:val="20C54F9C"/>
     <w:multiLevelType w:val="hybridMultilevel"/>
     <w:tmpl w:val="C122D4F4"/>
@@ -871,7 +4537,340 @@
       </w:rPr>
     </w:lvl>
   </w:abstractNum>
-  <w:abstractNum w:abstractNumId="2" w15:restartNumberingAfterBreak="0">
+  <w:abstractNum w:abstractNumId="7" w15:restartNumberingAfterBreak="0">
+    <w:nsid w:val="23CC6F50"/>
+    <w:multiLevelType w:val="multilevel"/>
+    <w:tmpl w:val="B8C84AB0"/>
+    <w:lvl w:ilvl="0">
+      <w:start w:val="1"/>
+      <w:numFmt w:val="bullet"/>
+      <w:lvlText w:val=""/>
+      <w:lvlJc w:val="left"/>
+      <w:pPr>
+        <w:ind w:left="360" w:hanging="360"/>
+      </w:pPr>
+      <w:rPr>
+        <w:rFonts w:ascii="Wingdings" w:hAnsi="Wingdings" w:hint="default"/>
+      </w:rPr>
+    </w:lvl>
+    <w:lvl w:ilvl="1">
+      <w:start w:val="1"/>
+      <w:numFmt w:val="bullet"/>
+      <w:lvlText w:val=""/>
+      <w:lvlJc w:val="left"/>
+      <w:pPr>
+        <w:ind w:left="720" w:hanging="360"/>
+      </w:pPr>
+      <w:rPr>
+        <w:rFonts w:ascii="Wingdings" w:hAnsi="Wingdings" w:hint="default"/>
+      </w:rPr>
+    </w:lvl>
+    <w:lvl w:ilvl="2">
+      <w:start w:val="1"/>
+      <w:numFmt w:val="decimal"/>
+      <w:lvlText w:val="%3."/>
+      <w:lvlJc w:val="left"/>
+      <w:pPr>
+        <w:ind w:left="1080" w:hanging="360"/>
+      </w:pPr>
+    </w:lvl>
+    <w:lvl w:ilvl="3">
+      <w:start w:val="1"/>
+      <w:numFmt w:val="bullet"/>
+      <w:lvlText w:val=""/>
+      <w:lvlJc w:val="left"/>
+      <w:pPr>
+        <w:ind w:left="1440" w:hanging="360"/>
+      </w:pPr>
+      <w:rPr>
+        <w:rFonts w:ascii="Symbol" w:hAnsi="Symbol" w:hint="default"/>
+      </w:rPr>
+    </w:lvl>
+    <w:lvl w:ilvl="4">
+      <w:start w:val="1"/>
+      <w:numFmt w:val="bullet"/>
+      <w:lvlText w:val=""/>
+      <w:lvlJc w:val="left"/>
+      <w:pPr>
+        <w:ind w:left="1800" w:hanging="360"/>
+      </w:pPr>
+      <w:rPr>
+        <w:rFonts w:ascii="Symbol" w:hAnsi="Symbol" w:hint="default"/>
+      </w:rPr>
+    </w:lvl>
+    <w:lvl w:ilvl="5">
+      <w:start w:val="1"/>
+      <w:numFmt w:val="bullet"/>
+      <w:lvlText w:val=""/>
+      <w:lvlJc w:val="left"/>
+      <w:pPr>
+        <w:ind w:left="2160" w:hanging="360"/>
+      </w:pPr>
+      <w:rPr>
+        <w:rFonts w:ascii="Wingdings" w:hAnsi="Wingdings" w:hint="default"/>
+      </w:rPr>
+    </w:lvl>
+    <w:lvl w:ilvl="6">
+      <w:start w:val="1"/>
+      <w:numFmt w:val="bullet"/>
+      <w:lvlText w:val=""/>
+      <w:lvlJc w:val="left"/>
+      <w:pPr>
+        <w:ind w:left="2520" w:hanging="360"/>
+      </w:pPr>
+      <w:rPr>
+        <w:rFonts w:ascii="Wingdings" w:hAnsi="Wingdings" w:hint="default"/>
+      </w:rPr>
+    </w:lvl>
+    <w:lvl w:ilvl="7">
+      <w:start w:val="1"/>
+      <w:numFmt w:val="bullet"/>
+      <w:lvlText w:val=""/>
+      <w:lvlJc w:val="left"/>
+      <w:pPr>
+        <w:ind w:left="2880" w:hanging="360"/>
+      </w:pPr>
+      <w:rPr>
+        <w:rFonts w:ascii="Symbol" w:hAnsi="Symbol" w:hint="default"/>
+      </w:rPr>
+    </w:lvl>
+    <w:lvl w:ilvl="8">
+      <w:start w:val="1"/>
+      <w:numFmt w:val="bullet"/>
+      <w:lvlText w:val=""/>
+      <w:lvlJc w:val="left"/>
+      <w:pPr>
+        <w:ind w:left="3240" w:hanging="360"/>
+      </w:pPr>
+      <w:rPr>
+        <w:rFonts w:ascii="Symbol" w:hAnsi="Symbol" w:hint="default"/>
+      </w:rPr>
+    </w:lvl>
+  </w:abstractNum>
+  <w:abstractNum w:abstractNumId="8" w15:restartNumberingAfterBreak="0">
+    <w:nsid w:val="41354F82"/>
+    <w:multiLevelType w:val="multilevel"/>
+    <w:tmpl w:val="66CAB402"/>
+    <w:lvl w:ilvl="0">
+      <w:start w:val="1"/>
+      <w:numFmt w:val="bullet"/>
+      <w:lvlText w:val=""/>
+      <w:lvlJc w:val="left"/>
+      <w:pPr>
+        <w:ind w:left="360" w:hanging="360"/>
+      </w:pPr>
+      <w:rPr>
+        <w:rFonts w:ascii="Symbol" w:hAnsi="Symbol" w:hint="default"/>
+      </w:rPr>
+    </w:lvl>
+    <w:lvl w:ilvl="1">
+      <w:start w:val="1"/>
+      <w:numFmt w:val="bullet"/>
+      <w:lvlText w:val=""/>
+      <w:lvlJc w:val="left"/>
+      <w:pPr>
+        <w:ind w:left="720" w:hanging="360"/>
+      </w:pPr>
+      <w:rPr>
+        <w:rFonts w:ascii="Wingdings" w:hAnsi="Wingdings" w:hint="default"/>
+      </w:rPr>
+    </w:lvl>
+    <w:lvl w:ilvl="2">
+      <w:start w:val="1"/>
+      <w:numFmt w:val="bullet"/>
+      <w:lvlText w:val=""/>
+      <w:lvlJc w:val="left"/>
+      <w:pPr>
+        <w:ind w:left="1080" w:hanging="360"/>
+      </w:pPr>
+      <w:rPr>
+        <w:rFonts w:ascii="Wingdings" w:hAnsi="Wingdings" w:hint="default"/>
+      </w:rPr>
+    </w:lvl>
+    <w:lvl w:ilvl="3">
+      <w:start w:val="1"/>
+      <w:numFmt w:val="bullet"/>
+      <w:lvlText w:val=""/>
+      <w:lvlJc w:val="left"/>
+      <w:pPr>
+        <w:ind w:left="1440" w:hanging="360"/>
+      </w:pPr>
+      <w:rPr>
+        <w:rFonts w:ascii="Symbol" w:hAnsi="Symbol" w:hint="default"/>
+      </w:rPr>
+    </w:lvl>
+    <w:lvl w:ilvl="4">
+      <w:start w:val="1"/>
+      <w:numFmt w:val="bullet"/>
+      <w:lvlText w:val=""/>
+      <w:lvlJc w:val="left"/>
+      <w:pPr>
+        <w:ind w:left="1800" w:hanging="360"/>
+      </w:pPr>
+      <w:rPr>
+        <w:rFonts w:ascii="Symbol" w:hAnsi="Symbol" w:hint="default"/>
+      </w:rPr>
+    </w:lvl>
+    <w:lvl w:ilvl="5">
+      <w:start w:val="1"/>
+      <w:numFmt w:val="bullet"/>
+      <w:lvlText w:val=""/>
+      <w:lvlJc w:val="left"/>
+      <w:pPr>
+        <w:ind w:left="2160" w:hanging="360"/>
+      </w:pPr>
+      <w:rPr>
+        <w:rFonts w:ascii="Wingdings" w:hAnsi="Wingdings" w:hint="default"/>
+      </w:rPr>
+    </w:lvl>
+    <w:lvl w:ilvl="6">
+      <w:start w:val="1"/>
+      <w:numFmt w:val="bullet"/>
+      <w:lvlText w:val=""/>
+      <w:lvlJc w:val="left"/>
+      <w:pPr>
+        <w:ind w:left="2520" w:hanging="360"/>
+      </w:pPr>
+      <w:rPr>
+        <w:rFonts w:ascii="Wingdings" w:hAnsi="Wingdings" w:hint="default"/>
+      </w:rPr>
+    </w:lvl>
+    <w:lvl w:ilvl="7">
+      <w:start w:val="1"/>
+      <w:numFmt w:val="bullet"/>
+      <w:lvlText w:val=""/>
+      <w:lvlJc w:val="left"/>
+      <w:pPr>
+        <w:ind w:left="2880" w:hanging="360"/>
+      </w:pPr>
+      <w:rPr>
+        <w:rFonts w:ascii="Symbol" w:hAnsi="Symbol" w:hint="default"/>
+      </w:rPr>
+    </w:lvl>
+    <w:lvl w:ilvl="8">
+      <w:start w:val="1"/>
+      <w:numFmt w:val="bullet"/>
+      <w:lvlText w:val=""/>
+      <w:lvlJc w:val="left"/>
+      <w:pPr>
+        <w:ind w:left="3240" w:hanging="360"/>
+      </w:pPr>
+      <w:rPr>
+        <w:rFonts w:ascii="Symbol" w:hAnsi="Symbol" w:hint="default"/>
+      </w:rPr>
+    </w:lvl>
+  </w:abstractNum>
+  <w:abstractNum w:abstractNumId="9" w15:restartNumberingAfterBreak="0">
+    <w:nsid w:val="422131AA"/>
+    <w:multiLevelType w:val="multilevel"/>
+    <w:tmpl w:val="C28641E8"/>
+    <w:lvl w:ilvl="0">
+      <w:start w:val="1"/>
+      <w:numFmt w:val="bullet"/>
+      <w:lvlText w:val=""/>
+      <w:lvlJc w:val="left"/>
+      <w:pPr>
+        <w:ind w:left="360" w:hanging="360"/>
+      </w:pPr>
+      <w:rPr>
+        <w:rFonts w:ascii="Symbol" w:hAnsi="Symbol" w:hint="default"/>
+      </w:rPr>
+    </w:lvl>
+    <w:lvl w:ilvl="1">
+      <w:start w:val="1"/>
+      <w:numFmt w:val="bullet"/>
+      <w:lvlText w:val=""/>
+      <w:lvlJc w:val="left"/>
+      <w:pPr>
+        <w:ind w:left="720" w:hanging="360"/>
+      </w:pPr>
+      <w:rPr>
+        <w:rFonts w:ascii="Symbol" w:hAnsi="Symbol" w:hint="default"/>
+      </w:rPr>
+    </w:lvl>
+    <w:lvl w:ilvl="2">
+      <w:start w:val="1"/>
+      <w:numFmt w:val="decimal"/>
+      <w:lvlText w:val="%3."/>
+      <w:lvlJc w:val="left"/>
+      <w:pPr>
+        <w:ind w:left="1080" w:hanging="360"/>
+      </w:pPr>
+    </w:lvl>
+    <w:lvl w:ilvl="3">
+      <w:start w:val="1"/>
+      <w:numFmt w:val="bullet"/>
+      <w:lvlText w:val=""/>
+      <w:lvlJc w:val="left"/>
+      <w:pPr>
+        <w:ind w:left="1440" w:hanging="360"/>
+      </w:pPr>
+      <w:rPr>
+        <w:rFonts w:ascii="Symbol" w:hAnsi="Symbol" w:hint="default"/>
+      </w:rPr>
+    </w:lvl>
+    <w:lvl w:ilvl="4">
+      <w:start w:val="1"/>
+      <w:numFmt w:val="bullet"/>
+      <w:lvlText w:val=""/>
+      <w:lvlJc w:val="left"/>
+      <w:pPr>
+        <w:ind w:left="1800" w:hanging="360"/>
+      </w:pPr>
+      <w:rPr>
+        <w:rFonts w:ascii="Symbol" w:hAnsi="Symbol" w:hint="default"/>
+      </w:rPr>
+    </w:lvl>
+    <w:lvl w:ilvl="5">
+      <w:start w:val="1"/>
+      <w:numFmt w:val="bullet"/>
+      <w:lvlText w:val=""/>
+      <w:lvlJc w:val="left"/>
+      <w:pPr>
+        <w:ind w:left="2160" w:hanging="360"/>
+      </w:pPr>
+      <w:rPr>
+        <w:rFonts w:ascii="Wingdings" w:hAnsi="Wingdings" w:hint="default"/>
+      </w:rPr>
+    </w:lvl>
+    <w:lvl w:ilvl="6">
+      <w:start w:val="1"/>
+      <w:numFmt w:val="bullet"/>
+      <w:lvlText w:val=""/>
+      <w:lvlJc w:val="left"/>
+      <w:pPr>
+        <w:ind w:left="2520" w:hanging="360"/>
+      </w:pPr>
+      <w:rPr>
+        <w:rFonts w:ascii="Wingdings" w:hAnsi="Wingdings" w:hint="default"/>
+      </w:rPr>
+    </w:lvl>
+    <w:lvl w:ilvl="7">
+      <w:start w:val="1"/>
+      <w:numFmt w:val="bullet"/>
+      <w:lvlText w:val=""/>
+      <w:lvlJc w:val="left"/>
+      <w:pPr>
+        <w:ind w:left="2880" w:hanging="360"/>
+      </w:pPr>
+      <w:rPr>
+        <w:rFonts w:ascii="Symbol" w:hAnsi="Symbol" w:hint="default"/>
+      </w:rPr>
+    </w:lvl>
+    <w:lvl w:ilvl="8">
+      <w:start w:val="1"/>
+      <w:numFmt w:val="bullet"/>
+      <w:lvlText w:val=""/>
+      <w:lvlJc w:val="left"/>
+      <w:pPr>
+        <w:ind w:left="3240" w:hanging="360"/>
+      </w:pPr>
+      <w:rPr>
+        <w:rFonts w:ascii="Symbol" w:hAnsi="Symbol" w:hint="default"/>
+      </w:rPr>
+    </w:lvl>
+  </w:abstractNum>
+  <w:abstractNum w:abstractNumId="10" w15:restartNumberingAfterBreak="0">
     <w:nsid w:val="49812368"/>
     <w:multiLevelType w:val="hybridMultilevel"/>
     <w:tmpl w:val="D1F2BF02"/>
@@ -981,6 +4980,343 @@
       </w:pPr>
       <w:rPr>
         <w:rFonts w:ascii="Wingdings" w:hAnsi="Wingdings" w:hint="default"/>
+      </w:rPr>
+    </w:lvl>
+  </w:abstractNum>
+  <w:abstractNum w:abstractNumId="11" w15:restartNumberingAfterBreak="0">
+    <w:nsid w:val="635A4BD2"/>
+    <w:multiLevelType w:val="hybridMultilevel"/>
+    <w:tmpl w:val="F9967D20"/>
+    <w:lvl w:ilvl="0" w:tplc="40090009">
+      <w:start w:val="1"/>
+      <w:numFmt w:val="bullet"/>
+      <w:lvlText w:val=""/>
+      <w:lvlJc w:val="left"/>
+      <w:pPr>
+        <w:ind w:left="720" w:hanging="360"/>
+      </w:pPr>
+      <w:rPr>
+        <w:rFonts w:ascii="Wingdings" w:hAnsi="Wingdings" w:hint="default"/>
+      </w:rPr>
+    </w:lvl>
+    <w:lvl w:ilvl="1" w:tplc="40090003" w:tentative="1">
+      <w:start w:val="1"/>
+      <w:numFmt w:val="bullet"/>
+      <w:lvlText w:val="o"/>
+      <w:lvlJc w:val="left"/>
+      <w:pPr>
+        <w:ind w:left="1440" w:hanging="360"/>
+      </w:pPr>
+      <w:rPr>
+        <w:rFonts w:ascii="Courier New" w:hAnsi="Courier New" w:cs="Courier New" w:hint="default"/>
+      </w:rPr>
+    </w:lvl>
+    <w:lvl w:ilvl="2" w:tplc="40090005" w:tentative="1">
+      <w:start w:val="1"/>
+      <w:numFmt w:val="bullet"/>
+      <w:lvlText w:val=""/>
+      <w:lvlJc w:val="left"/>
+      <w:pPr>
+        <w:ind w:left="2160" w:hanging="360"/>
+      </w:pPr>
+      <w:rPr>
+        <w:rFonts w:ascii="Wingdings" w:hAnsi="Wingdings" w:hint="default"/>
+      </w:rPr>
+    </w:lvl>
+    <w:lvl w:ilvl="3" w:tplc="40090001" w:tentative="1">
+      <w:start w:val="1"/>
+      <w:numFmt w:val="bullet"/>
+      <w:lvlText w:val=""/>
+      <w:lvlJc w:val="left"/>
+      <w:pPr>
+        <w:ind w:left="2880" w:hanging="360"/>
+      </w:pPr>
+      <w:rPr>
+        <w:rFonts w:ascii="Symbol" w:hAnsi="Symbol" w:hint="default"/>
+      </w:rPr>
+    </w:lvl>
+    <w:lvl w:ilvl="4" w:tplc="40090003" w:tentative="1">
+      <w:start w:val="1"/>
+      <w:numFmt w:val="bullet"/>
+      <w:lvlText w:val="o"/>
+      <w:lvlJc w:val="left"/>
+      <w:pPr>
+        <w:ind w:left="3600" w:hanging="360"/>
+      </w:pPr>
+      <w:rPr>
+        <w:rFonts w:ascii="Courier New" w:hAnsi="Courier New" w:cs="Courier New" w:hint="default"/>
+      </w:rPr>
+    </w:lvl>
+    <w:lvl w:ilvl="5" w:tplc="40090005" w:tentative="1">
+      <w:start w:val="1"/>
+      <w:numFmt w:val="bullet"/>
+      <w:lvlText w:val=""/>
+      <w:lvlJc w:val="left"/>
+      <w:pPr>
+        <w:ind w:left="4320" w:hanging="360"/>
+      </w:pPr>
+      <w:rPr>
+        <w:rFonts w:ascii="Wingdings" w:hAnsi="Wingdings" w:hint="default"/>
+      </w:rPr>
+    </w:lvl>
+    <w:lvl w:ilvl="6" w:tplc="40090001" w:tentative="1">
+      <w:start w:val="1"/>
+      <w:numFmt w:val="bullet"/>
+      <w:lvlText w:val=""/>
+      <w:lvlJc w:val="left"/>
+      <w:pPr>
+        <w:ind w:left="5040" w:hanging="360"/>
+      </w:pPr>
+      <w:rPr>
+        <w:rFonts w:ascii="Symbol" w:hAnsi="Symbol" w:hint="default"/>
+      </w:rPr>
+    </w:lvl>
+    <w:lvl w:ilvl="7" w:tplc="40090003" w:tentative="1">
+      <w:start w:val="1"/>
+      <w:numFmt w:val="bullet"/>
+      <w:lvlText w:val="o"/>
+      <w:lvlJc w:val="left"/>
+      <w:pPr>
+        <w:ind w:left="5760" w:hanging="360"/>
+      </w:pPr>
+      <w:rPr>
+        <w:rFonts w:ascii="Courier New" w:hAnsi="Courier New" w:cs="Courier New" w:hint="default"/>
+      </w:rPr>
+    </w:lvl>
+    <w:lvl w:ilvl="8" w:tplc="40090005" w:tentative="1">
+      <w:start w:val="1"/>
+      <w:numFmt w:val="bullet"/>
+      <w:lvlText w:val=""/>
+      <w:lvlJc w:val="left"/>
+      <w:pPr>
+        <w:ind w:left="6480" w:hanging="360"/>
+      </w:pPr>
+      <w:rPr>
+        <w:rFonts w:ascii="Wingdings" w:hAnsi="Wingdings" w:hint="default"/>
+      </w:rPr>
+    </w:lvl>
+  </w:abstractNum>
+  <w:abstractNum w:abstractNumId="12" w15:restartNumberingAfterBreak="0">
+    <w:nsid w:val="699A133B"/>
+    <w:multiLevelType w:val="multilevel"/>
+    <w:tmpl w:val="FDDEE5C6"/>
+    <w:lvl w:ilvl="0">
+      <w:start w:val="1"/>
+      <w:numFmt w:val="bullet"/>
+      <w:lvlText w:val=""/>
+      <w:lvlJc w:val="left"/>
+      <w:pPr>
+        <w:ind w:left="360" w:hanging="360"/>
+      </w:pPr>
+      <w:rPr>
+        <w:rFonts w:ascii="Wingdings" w:hAnsi="Wingdings" w:hint="default"/>
+      </w:rPr>
+    </w:lvl>
+    <w:lvl w:ilvl="1">
+      <w:start w:val="1"/>
+      <w:numFmt w:val="bullet"/>
+      <w:lvlText w:val=""/>
+      <w:lvlJc w:val="left"/>
+      <w:pPr>
+        <w:ind w:left="720" w:hanging="360"/>
+      </w:pPr>
+      <w:rPr>
+        <w:rFonts w:ascii="Symbol" w:hAnsi="Symbol" w:hint="default"/>
+      </w:rPr>
+    </w:lvl>
+    <w:lvl w:ilvl="2">
+      <w:start w:val="1"/>
+      <w:numFmt w:val="decimal"/>
+      <w:lvlText w:val="%3."/>
+      <w:lvlJc w:val="left"/>
+      <w:pPr>
+        <w:ind w:left="1080" w:hanging="360"/>
+      </w:pPr>
+    </w:lvl>
+    <w:lvl w:ilvl="3">
+      <w:start w:val="1"/>
+      <w:numFmt w:val="bullet"/>
+      <w:lvlText w:val=""/>
+      <w:lvlJc w:val="left"/>
+      <w:pPr>
+        <w:ind w:left="1440" w:hanging="360"/>
+      </w:pPr>
+      <w:rPr>
+        <w:rFonts w:ascii="Symbol" w:hAnsi="Symbol" w:hint="default"/>
+      </w:rPr>
+    </w:lvl>
+    <w:lvl w:ilvl="4">
+      <w:start w:val="1"/>
+      <w:numFmt w:val="bullet"/>
+      <w:lvlText w:val=""/>
+      <w:lvlJc w:val="left"/>
+      <w:pPr>
+        <w:ind w:left="1800" w:hanging="360"/>
+      </w:pPr>
+      <w:rPr>
+        <w:rFonts w:ascii="Symbol" w:hAnsi="Symbol" w:hint="default"/>
+      </w:rPr>
+    </w:lvl>
+    <w:lvl w:ilvl="5">
+      <w:start w:val="1"/>
+      <w:numFmt w:val="bullet"/>
+      <w:lvlText w:val=""/>
+      <w:lvlJc w:val="left"/>
+      <w:pPr>
+        <w:ind w:left="2160" w:hanging="360"/>
+      </w:pPr>
+      <w:rPr>
+        <w:rFonts w:ascii="Wingdings" w:hAnsi="Wingdings" w:hint="default"/>
+      </w:rPr>
+    </w:lvl>
+    <w:lvl w:ilvl="6">
+      <w:start w:val="1"/>
+      <w:numFmt w:val="bullet"/>
+      <w:lvlText w:val=""/>
+      <w:lvlJc w:val="left"/>
+      <w:pPr>
+        <w:ind w:left="2520" w:hanging="360"/>
+      </w:pPr>
+      <w:rPr>
+        <w:rFonts w:ascii="Wingdings" w:hAnsi="Wingdings" w:hint="default"/>
+      </w:rPr>
+    </w:lvl>
+    <w:lvl w:ilvl="7">
+      <w:start w:val="1"/>
+      <w:numFmt w:val="bullet"/>
+      <w:lvlText w:val=""/>
+      <w:lvlJc w:val="left"/>
+      <w:pPr>
+        <w:ind w:left="2880" w:hanging="360"/>
+      </w:pPr>
+      <w:rPr>
+        <w:rFonts w:ascii="Symbol" w:hAnsi="Symbol" w:hint="default"/>
+      </w:rPr>
+    </w:lvl>
+    <w:lvl w:ilvl="8">
+      <w:start w:val="1"/>
+      <w:numFmt w:val="bullet"/>
+      <w:lvlText w:val=""/>
+      <w:lvlJc w:val="left"/>
+      <w:pPr>
+        <w:ind w:left="3240" w:hanging="360"/>
+      </w:pPr>
+      <w:rPr>
+        <w:rFonts w:ascii="Symbol" w:hAnsi="Symbol" w:hint="default"/>
+      </w:rPr>
+    </w:lvl>
+  </w:abstractNum>
+  <w:abstractNum w:abstractNumId="13" w15:restartNumberingAfterBreak="0">
+    <w:nsid w:val="7E1F3838"/>
+    <w:multiLevelType w:val="multilevel"/>
+    <w:tmpl w:val="F506A74A"/>
+    <w:lvl w:ilvl="0">
+      <w:start w:val="1"/>
+      <w:numFmt w:val="bullet"/>
+      <w:lvlText w:val=""/>
+      <w:lvlJc w:val="left"/>
+      <w:pPr>
+        <w:ind w:left="360" w:hanging="360"/>
+      </w:pPr>
+      <w:rPr>
+        <w:rFonts w:ascii="Wingdings" w:hAnsi="Wingdings" w:hint="default"/>
+      </w:rPr>
+    </w:lvl>
+    <w:lvl w:ilvl="1">
+      <w:start w:val="1"/>
+      <w:numFmt w:val="bullet"/>
+      <w:lvlText w:val=""/>
+      <w:lvlJc w:val="left"/>
+      <w:pPr>
+        <w:ind w:left="720" w:hanging="360"/>
+      </w:pPr>
+      <w:rPr>
+        <w:rFonts w:ascii="Wingdings" w:hAnsi="Wingdings" w:hint="default"/>
+        <w:color w:val="0D0D0D" w:themeColor="text1" w:themeTint="F2"/>
+      </w:rPr>
+    </w:lvl>
+    <w:lvl w:ilvl="2">
+      <w:start w:val="1"/>
+      <w:numFmt w:val="bullet"/>
+      <w:lvlText w:val=""/>
+      <w:lvlJc w:val="left"/>
+      <w:pPr>
+        <w:ind w:left="1080" w:hanging="360"/>
+      </w:pPr>
+      <w:rPr>
+        <w:rFonts w:ascii="Wingdings" w:hAnsi="Wingdings" w:hint="default"/>
+      </w:rPr>
+    </w:lvl>
+    <w:lvl w:ilvl="3">
+      <w:start w:val="1"/>
+      <w:numFmt w:val="bullet"/>
+      <w:lvlText w:val=""/>
+      <w:lvlJc w:val="left"/>
+      <w:pPr>
+        <w:ind w:left="1440" w:hanging="360"/>
+      </w:pPr>
+      <w:rPr>
+        <w:rFonts w:ascii="Symbol" w:hAnsi="Symbol" w:hint="default"/>
+      </w:rPr>
+    </w:lvl>
+    <w:lvl w:ilvl="4">
+      <w:start w:val="1"/>
+      <w:numFmt w:val="bullet"/>
+      <w:lvlText w:val=""/>
+      <w:lvlJc w:val="left"/>
+      <w:pPr>
+        <w:ind w:left="1800" w:hanging="360"/>
+      </w:pPr>
+      <w:rPr>
+        <w:rFonts w:ascii="Symbol" w:hAnsi="Symbol" w:hint="default"/>
+      </w:rPr>
+    </w:lvl>
+    <w:lvl w:ilvl="5">
+      <w:start w:val="1"/>
+      <w:numFmt w:val="bullet"/>
+      <w:lvlText w:val=""/>
+      <w:lvlJc w:val="left"/>
+      <w:pPr>
+        <w:ind w:left="2160" w:hanging="360"/>
+      </w:pPr>
+      <w:rPr>
+        <w:rFonts w:ascii="Wingdings" w:hAnsi="Wingdings" w:hint="default"/>
+      </w:rPr>
+    </w:lvl>
+    <w:lvl w:ilvl="6">
+      <w:start w:val="1"/>
+      <w:numFmt w:val="bullet"/>
+      <w:lvlText w:val=""/>
+      <w:lvlJc w:val="left"/>
+      <w:pPr>
+        <w:ind w:left="2520" w:hanging="360"/>
+      </w:pPr>
+      <w:rPr>
+        <w:rFonts w:ascii="Wingdings" w:hAnsi="Wingdings" w:hint="default"/>
+      </w:rPr>
+    </w:lvl>
+    <w:lvl w:ilvl="7">
+      <w:start w:val="1"/>
+      <w:numFmt w:val="bullet"/>
+      <w:lvlText w:val=""/>
+      <w:lvlJc w:val="left"/>
+      <w:pPr>
+        <w:ind w:left="2880" w:hanging="360"/>
+      </w:pPr>
+      <w:rPr>
+        <w:rFonts w:ascii="Symbol" w:hAnsi="Symbol" w:hint="default"/>
+      </w:rPr>
+    </w:lvl>
+    <w:lvl w:ilvl="8">
+      <w:start w:val="1"/>
+      <w:numFmt w:val="bullet"/>
+      <w:lvlText w:val=""/>
+      <w:lvlJc w:val="left"/>
+      <w:pPr>
+        <w:ind w:left="3240" w:hanging="360"/>
+      </w:pPr>
+      <w:rPr>
+        <w:rFonts w:ascii="Symbol" w:hAnsi="Symbol" w:hint="default"/>
       </w:rPr>
     </w:lvl>
   </w:abstractNum>
@@ -988,10 +5324,43 @@
     <w:abstractNumId w:val="0"/>
   </w:num>
   <w:num w:numId="2" w16cid:durableId="1985305700">
+    <w:abstractNumId w:val="6"/>
+  </w:num>
+  <w:num w:numId="3" w16cid:durableId="1070884382">
+    <w:abstractNumId w:val="10"/>
+  </w:num>
+  <w:num w:numId="4" w16cid:durableId="1671833175">
     <w:abstractNumId w:val="1"/>
   </w:num>
-  <w:num w:numId="3" w16cid:durableId="1070884382">
+  <w:num w:numId="5" w16cid:durableId="1521502833">
+    <w:abstractNumId w:val="4"/>
+  </w:num>
+  <w:num w:numId="6" w16cid:durableId="1634828170">
+    <w:abstractNumId w:val="5"/>
+  </w:num>
+  <w:num w:numId="7" w16cid:durableId="271280316">
+    <w:abstractNumId w:val="8"/>
+  </w:num>
+  <w:num w:numId="8" w16cid:durableId="1201744677">
+    <w:abstractNumId w:val="11"/>
+  </w:num>
+  <w:num w:numId="9" w16cid:durableId="1689677267">
+    <w:abstractNumId w:val="3"/>
+  </w:num>
+  <w:num w:numId="10" w16cid:durableId="1020084057">
+    <w:abstractNumId w:val="13"/>
+  </w:num>
+  <w:num w:numId="11" w16cid:durableId="1736927373">
+    <w:abstractNumId w:val="7"/>
+  </w:num>
+  <w:num w:numId="12" w16cid:durableId="1226910735">
+    <w:abstractNumId w:val="12"/>
+  </w:num>
+  <w:num w:numId="13" w16cid:durableId="564296031">
     <w:abstractNumId w:val="2"/>
+  </w:num>
+  <w:num w:numId="14" w16cid:durableId="1733893039">
+    <w:abstractNumId w:val="9"/>
   </w:num>
 </w:numbering>
 </file>

</xml_diff>